<commit_message>
Aggiornamento documentazione e db
</commit_message>
<xml_diff>
--- a/BD/DocumentazioneBD.docx
+++ b/BD/DocumentazioneBD.docx
@@ -1367,7 +1367,6 @@
                 <w:szCs w:val="26"/>
               </w:rPr>
             </w:pPr>
-            <w:proofErr w:type="spellStart"/>
             <w:r>
               <w:rPr>
                 <w:rFonts w:ascii="Times New Roman" w:hAnsi="Times New Roman" w:cs="Times New Roman"/>
@@ -1376,7 +1375,6 @@
               </w:rPr>
               <w:t>Classe</w:t>
             </w:r>
-            <w:proofErr w:type="spellEnd"/>
           </w:p>
         </w:tc>
         <w:tc>
@@ -1395,7 +1393,6 @@
                 <w:szCs w:val="26"/>
               </w:rPr>
             </w:pPr>
-            <w:proofErr w:type="spellStart"/>
             <w:r>
               <w:rPr>
                 <w:rFonts w:ascii="Times New Roman" w:hAnsi="Times New Roman" w:cs="Times New Roman"/>
@@ -1404,7 +1401,6 @@
               </w:rPr>
               <w:t>Descrizione</w:t>
             </w:r>
-            <w:proofErr w:type="spellEnd"/>
           </w:p>
         </w:tc>
         <w:tc>
@@ -1423,7 +1419,6 @@
                 <w:szCs w:val="26"/>
               </w:rPr>
             </w:pPr>
-            <w:proofErr w:type="spellStart"/>
             <w:r>
               <w:rPr>
                 <w:rFonts w:ascii="Times New Roman" w:hAnsi="Times New Roman" w:cs="Times New Roman"/>
@@ -1432,7 +1427,6 @@
               </w:rPr>
               <w:t>Attributi</w:t>
             </w:r>
-            <w:proofErr w:type="spellEnd"/>
           </w:p>
         </w:tc>
       </w:tr>
@@ -1483,47 +1477,7 @@
                 <w:sz w:val="24"/>
                 <w:szCs w:val="24"/>
               </w:rPr>
-              <w:t>Descri</w:t>
-            </w:r>
-            <w:r>
-              <w:rPr>
-                <w:rFonts w:ascii="Times New Roman" w:hAnsi="Times New Roman" w:cs="Times New Roman"/>
-                <w:sz w:val="24"/>
-                <w:szCs w:val="24"/>
-              </w:rPr>
-              <w:t xml:space="preserve">ttore </w:t>
-            </w:r>
-            <w:r>
-              <w:rPr>
-                <w:rFonts w:ascii="Times New Roman" w:hAnsi="Times New Roman" w:cs="Times New Roman"/>
-                <w:sz w:val="24"/>
-                <w:szCs w:val="24"/>
-              </w:rPr>
-              <w:t xml:space="preserve">dell’azienda che </w:t>
-            </w:r>
-            <w:r>
-              <w:rPr>
-                <w:rFonts w:ascii="Times New Roman" w:hAnsi="Times New Roman" w:cs="Times New Roman"/>
-                <w:sz w:val="24"/>
-                <w:szCs w:val="24"/>
-              </w:rPr>
-              <w:t>realizza</w:t>
-            </w:r>
-            <w:r>
-              <w:rPr>
-                <w:rFonts w:ascii="Times New Roman" w:hAnsi="Times New Roman" w:cs="Times New Roman"/>
-                <w:sz w:val="24"/>
-                <w:szCs w:val="24"/>
-              </w:rPr>
-              <w:t xml:space="preserve"> un progetto</w:t>
-            </w:r>
-            <w:r>
-              <w:rPr>
-                <w:rFonts w:ascii="Times New Roman" w:hAnsi="Times New Roman" w:cs="Times New Roman"/>
-                <w:sz w:val="24"/>
-                <w:szCs w:val="24"/>
-              </w:rPr>
-              <w:t>.</w:t>
+              <w:t>Descrittore dell’azienda che realizza un progetto.</w:t>
             </w:r>
           </w:p>
         </w:tc>
@@ -1574,39 +1528,7 @@
                 <w:sz w:val="24"/>
                 <w:szCs w:val="24"/>
               </w:rPr>
-              <w:t xml:space="preserve">): chiave primaria. </w:t>
-            </w:r>
-            <w:r>
-              <w:rPr>
-                <w:rFonts w:ascii="Times New Roman" w:hAnsi="Times New Roman" w:cs="Times New Roman"/>
-                <w:sz w:val="24"/>
-                <w:szCs w:val="24"/>
-              </w:rPr>
-              <w:t>C</w:t>
-            </w:r>
-            <w:r>
-              <w:rPr>
-                <w:rFonts w:ascii="Times New Roman" w:hAnsi="Times New Roman" w:cs="Times New Roman"/>
-                <w:sz w:val="24"/>
-                <w:szCs w:val="24"/>
-              </w:rPr>
-              <w:t>odice identificativo</w:t>
-            </w:r>
-            <w:r>
-              <w:rPr>
-                <w:rFonts w:ascii="Times New Roman" w:hAnsi="Times New Roman" w:cs="Times New Roman"/>
-                <w:sz w:val="24"/>
-                <w:szCs w:val="24"/>
-              </w:rPr>
-              <w:t xml:space="preserve"> univoco</w:t>
-            </w:r>
-            <w:r>
-              <w:rPr>
-                <w:rFonts w:ascii="Times New Roman" w:hAnsi="Times New Roman" w:cs="Times New Roman"/>
-                <w:sz w:val="24"/>
-                <w:szCs w:val="24"/>
-              </w:rPr>
-              <w:t xml:space="preserve"> per le aziende.</w:t>
+              <w:t>): chiave primaria. Codice identificativo univoco per le aziende.</w:t>
             </w:r>
           </w:p>
           <w:p>
@@ -1652,23 +1574,7 @@
                 <w:sz w:val="24"/>
                 <w:szCs w:val="24"/>
               </w:rPr>
-              <w:t>): nome dell'</w:t>
-            </w:r>
-            <w:r>
-              <w:rPr>
-                <w:rFonts w:ascii="Times New Roman" w:hAnsi="Times New Roman" w:cs="Times New Roman"/>
-                <w:sz w:val="24"/>
-                <w:szCs w:val="24"/>
-              </w:rPr>
-              <w:t>a</w:t>
-            </w:r>
-            <w:r>
-              <w:rPr>
-                <w:rFonts w:ascii="Times New Roman" w:hAnsi="Times New Roman" w:cs="Times New Roman"/>
-                <w:sz w:val="24"/>
-                <w:szCs w:val="24"/>
-              </w:rPr>
-              <w:t>zienda.</w:t>
+              <w:t>): nome dell'azienda.</w:t>
             </w:r>
           </w:p>
           <w:p>
@@ -1727,23 +1633,7 @@
                 <w:sz w:val="24"/>
                 <w:szCs w:val="24"/>
               </w:rPr>
-              <w:t>): indica dove è situata l'</w:t>
-            </w:r>
-            <w:r>
-              <w:rPr>
-                <w:rFonts w:ascii="Times New Roman" w:hAnsi="Times New Roman" w:cs="Times New Roman"/>
-                <w:sz w:val="24"/>
-                <w:szCs w:val="24"/>
-              </w:rPr>
-              <w:t>a</w:t>
-            </w:r>
-            <w:r>
-              <w:rPr>
-                <w:rFonts w:ascii="Times New Roman" w:hAnsi="Times New Roman" w:cs="Times New Roman"/>
-                <w:sz w:val="24"/>
-                <w:szCs w:val="24"/>
-              </w:rPr>
-              <w:t>zienda.</w:t>
+              <w:t>): indica dove è situata l'azienda.</w:t>
             </w:r>
           </w:p>
         </w:tc>
@@ -1795,55 +1685,7 @@
                 <w:sz w:val="24"/>
                 <w:szCs w:val="24"/>
               </w:rPr>
-              <w:t>Descri</w:t>
-            </w:r>
-            <w:r>
-              <w:rPr>
-                <w:rFonts w:ascii="Times New Roman" w:hAnsi="Times New Roman" w:cs="Times New Roman"/>
-                <w:sz w:val="24"/>
-                <w:szCs w:val="24"/>
-              </w:rPr>
-              <w:t xml:space="preserve">ttore </w:t>
-            </w:r>
-            <w:r>
-              <w:rPr>
-                <w:rFonts w:ascii="Times New Roman" w:hAnsi="Times New Roman" w:cs="Times New Roman"/>
-                <w:sz w:val="24"/>
-                <w:szCs w:val="24"/>
-              </w:rPr>
-              <w:t>del progetto</w:t>
-            </w:r>
-            <w:r>
-              <w:rPr>
-                <w:rFonts w:ascii="Times New Roman" w:hAnsi="Times New Roman" w:cs="Times New Roman"/>
-                <w:sz w:val="24"/>
-                <w:szCs w:val="24"/>
-              </w:rPr>
-              <w:t xml:space="preserve"> realizzato da un’azienda e</w:t>
-            </w:r>
-            <w:r>
-              <w:rPr>
-                <w:rFonts w:ascii="Times New Roman" w:hAnsi="Times New Roman" w:cs="Times New Roman"/>
-                <w:sz w:val="24"/>
-                <w:szCs w:val="24"/>
-              </w:rPr>
-              <w:t xml:space="preserve"> commissionato da</w:t>
-            </w:r>
-            <w:r>
-              <w:rPr>
-                <w:rFonts w:ascii="Times New Roman" w:hAnsi="Times New Roman" w:cs="Times New Roman"/>
-                <w:sz w:val="24"/>
-                <w:szCs w:val="24"/>
-              </w:rPr>
-              <w:t xml:space="preserve"> un</w:t>
-            </w:r>
-            <w:r>
-              <w:rPr>
-                <w:rFonts w:ascii="Times New Roman" w:hAnsi="Times New Roman" w:cs="Times New Roman"/>
-                <w:sz w:val="24"/>
-                <w:szCs w:val="24"/>
-              </w:rPr>
-              <w:t xml:space="preserve"> privato/società.</w:t>
+              <w:t>Descrittore del progetto realizzato da un’azienda e commissionato da un privato/società.</w:t>
             </w:r>
           </w:p>
         </w:tc>
@@ -1952,23 +1794,7 @@
                 <w:sz w:val="24"/>
                 <w:szCs w:val="24"/>
               </w:rPr>
-              <w:t xml:space="preserve">(Enumerazione): indica </w:t>
-            </w:r>
-            <w:r>
-              <w:rPr>
-                <w:rFonts w:ascii="Times New Roman" w:hAnsi="Times New Roman" w:cs="Times New Roman"/>
-                <w:sz w:val="24"/>
-                <w:szCs w:val="24"/>
-              </w:rPr>
-              <w:t>la tipologia de</w:t>
-            </w:r>
-            <w:r>
-              <w:rPr>
-                <w:rFonts w:ascii="Times New Roman" w:hAnsi="Times New Roman" w:cs="Times New Roman"/>
-                <w:sz w:val="24"/>
-                <w:szCs w:val="24"/>
-              </w:rPr>
-              <w:t>l progetto.</w:t>
+              <w:t>(Enumerazione): indica la tipologia del progetto.</w:t>
             </w:r>
           </w:p>
           <w:p>
@@ -2026,23 +1852,7 @@
                 <w:sz w:val="24"/>
                 <w:szCs w:val="24"/>
               </w:rPr>
-              <w:t xml:space="preserve">): specifica quante persone lavorano al </w:t>
-            </w:r>
-            <w:r>
-              <w:rPr>
-                <w:rFonts w:ascii="Times New Roman" w:hAnsi="Times New Roman" w:cs="Times New Roman"/>
-                <w:sz w:val="24"/>
-                <w:szCs w:val="24"/>
-              </w:rPr>
-              <w:t>p</w:t>
-            </w:r>
-            <w:r>
-              <w:rPr>
-                <w:rFonts w:ascii="Times New Roman" w:hAnsi="Times New Roman" w:cs="Times New Roman"/>
-                <w:sz w:val="24"/>
-                <w:szCs w:val="24"/>
-              </w:rPr>
-              <w:t>rogetto.</w:t>
+              <w:t>): specifica quante persone lavorano al progetto.</w:t>
             </w:r>
           </w:p>
           <w:p>
@@ -2088,23 +1898,7 @@
                 <w:sz w:val="24"/>
                 <w:szCs w:val="24"/>
               </w:rPr>
-              <w:t xml:space="preserve">): specifica il costo totale del </w:t>
-            </w:r>
-            <w:r>
-              <w:rPr>
-                <w:rFonts w:ascii="Times New Roman" w:hAnsi="Times New Roman" w:cs="Times New Roman"/>
-                <w:sz w:val="24"/>
-                <w:szCs w:val="24"/>
-              </w:rPr>
-              <w:t>progetto</w:t>
-            </w:r>
-            <w:r>
-              <w:rPr>
-                <w:rFonts w:ascii="Times New Roman" w:hAnsi="Times New Roman" w:cs="Times New Roman"/>
-                <w:sz w:val="24"/>
-                <w:szCs w:val="24"/>
-              </w:rPr>
-              <w:t>.</w:t>
+              <w:t>): specifica il costo totale del progetto.</w:t>
             </w:r>
             <w:r>
               <w:rPr>
@@ -2137,7 +1931,6 @@
                 <w:szCs w:val="26"/>
               </w:rPr>
             </w:pPr>
-            <w:proofErr w:type="spellStart"/>
             <w:r>
               <w:rPr>
                 <w:rFonts w:ascii="Times New Roman" w:hAnsi="Times New Roman" w:cs="Times New Roman"/>
@@ -2147,7 +1940,6 @@
               </w:rPr>
               <w:t>Partecipante</w:t>
             </w:r>
-            <w:proofErr w:type="spellEnd"/>
           </w:p>
         </w:tc>
         <w:tc>
@@ -2172,16 +1964,7 @@
                 <w:sz w:val="24"/>
                 <w:szCs w:val="24"/>
               </w:rPr>
-              <w:t xml:space="preserve">Descrive </w:t>
-            </w:r>
-            <w:r>
-              <w:rPr>
-                <w:rFonts w:ascii="Times New Roman" w:hAnsi="Times New Roman" w:cs="Times New Roman"/>
-                <w:color w:val="000000" w:themeColor="text1"/>
-                <w:sz w:val="24"/>
-                <w:szCs w:val="24"/>
-              </w:rPr>
-              <w:t>ciascun partecipante al progetto.</w:t>
+              <w:t>Descrive ciascun partecipante al progetto.</w:t>
             </w:r>
           </w:p>
         </w:tc>
@@ -2250,7 +2033,7 @@
                 <w:sz w:val="24"/>
                 <w:szCs w:val="24"/>
               </w:rPr>
-              <w:t xml:space="preserve">): </w:t>
+              <w:t>): chiave surrogata. Identifica</w:t>
             </w:r>
             <w:r>
               <w:rPr>
@@ -2259,7 +2042,7 @@
                 <w:sz w:val="24"/>
                 <w:szCs w:val="24"/>
               </w:rPr>
-              <w:t>chiave surrogata. Identifica</w:t>
+              <w:t>tivo numerico di</w:t>
             </w:r>
             <w:r>
               <w:rPr>
@@ -2268,15 +2051,41 @@
                 <w:sz w:val="24"/>
                 <w:szCs w:val="24"/>
               </w:rPr>
-              <w:t>tivo numerico di</w:t>
-            </w:r>
-            <w:r>
+              <w:t xml:space="preserve"> ciascun partecipante al progetto.</w:t>
+            </w:r>
+          </w:p>
+          <w:p>
+            <w:pPr>
+              <w:cnfStyle w:val="000000000000" w:firstRow="0" w:lastRow="0" w:firstColumn="0" w:lastColumn="0" w:oddVBand="0" w:evenVBand="0" w:oddHBand="0" w:evenHBand="0" w:firstRowFirstColumn="0" w:firstRowLastColumn="0" w:lastRowFirstColumn="0" w:lastRowLastColumn="0"/>
               <w:rPr>
                 <w:rFonts w:ascii="Times New Roman" w:hAnsi="Times New Roman" w:cs="Times New Roman"/>
                 <w:color w:val="000000" w:themeColor="text1"/>
                 <w:sz w:val="24"/>
                 <w:szCs w:val="24"/>
               </w:rPr>
+            </w:pPr>
+            <w:proofErr w:type="gramStart"/>
+            <w:r>
+              <w:rPr>
+                <w:rFonts w:ascii="Times New Roman" w:hAnsi="Times New Roman" w:cs="Times New Roman"/>
+                <w:b/>
+                <w:bCs/>
+                <w:color w:val="000000" w:themeColor="text1"/>
+                <w:sz w:val="24"/>
+                <w:szCs w:val="24"/>
+              </w:rPr>
+              <w:t>Email</w:t>
+            </w:r>
+            <w:proofErr w:type="gramEnd"/>
+            <w:r>
+              <w:rPr>
+                <w:rFonts w:ascii="Times New Roman" w:hAnsi="Times New Roman" w:cs="Times New Roman"/>
+                <w:b/>
+                <w:bCs/>
+                <w:color w:val="000000" w:themeColor="text1"/>
+                <w:sz w:val="24"/>
+                <w:szCs w:val="24"/>
+              </w:rPr>
               <w:t xml:space="preserve"> </w:t>
             </w:r>
             <w:r>
@@ -2286,32 +2095,28 @@
                 <w:sz w:val="24"/>
                 <w:szCs w:val="24"/>
               </w:rPr>
-              <w:t>ciascun partecipante al progetto.</w:t>
-            </w:r>
-          </w:p>
-          <w:p>
-            <w:pPr>
-              <w:cnfStyle w:val="000000000000" w:firstRow="0" w:lastRow="0" w:firstColumn="0" w:lastColumn="0" w:oddVBand="0" w:evenVBand="0" w:oddHBand="0" w:evenHBand="0" w:firstRowFirstColumn="0" w:firstRowLastColumn="0" w:lastRowFirstColumn="0" w:lastRowLastColumn="0"/>
+              <w:t>(</w:t>
+            </w:r>
+            <w:proofErr w:type="spellStart"/>
+            <w:r>
               <w:rPr>
                 <w:rFonts w:ascii="Times New Roman" w:hAnsi="Times New Roman" w:cs="Times New Roman"/>
                 <w:color w:val="000000" w:themeColor="text1"/>
                 <w:sz w:val="24"/>
                 <w:szCs w:val="24"/>
               </w:rPr>
-            </w:pPr>
-            <w:proofErr w:type="gramStart"/>
-            <w:r>
-              <w:rPr>
-                <w:rFonts w:ascii="Times New Roman" w:hAnsi="Times New Roman" w:cs="Times New Roman"/>
-                <w:b/>
-                <w:bCs/>
+              <w:t>varchar</w:t>
+            </w:r>
+            <w:proofErr w:type="spellEnd"/>
+            <w:r>
+              <w:rPr>
+                <w:rFonts w:ascii="Times New Roman" w:hAnsi="Times New Roman" w:cs="Times New Roman"/>
                 <w:color w:val="000000" w:themeColor="text1"/>
                 <w:sz w:val="24"/>
                 <w:szCs w:val="24"/>
               </w:rPr>
-              <w:t>Email</w:t>
-            </w:r>
-            <w:proofErr w:type="gramEnd"/>
+              <w:t>, opzionale): specifica l’indirizzo di posta elettronica del</w:t>
+            </w:r>
             <w:r>
               <w:rPr>
                 <w:rFonts w:ascii="Times New Roman" w:hAnsi="Times New Roman" w:cs="Times New Roman"/>
@@ -2330,74 +2135,7 @@
                 <w:sz w:val="24"/>
                 <w:szCs w:val="24"/>
               </w:rPr>
-              <w:t>(</w:t>
-            </w:r>
-            <w:proofErr w:type="spellStart"/>
-            <w:r>
-              <w:rPr>
-                <w:rFonts w:ascii="Times New Roman" w:hAnsi="Times New Roman" w:cs="Times New Roman"/>
-                <w:color w:val="000000" w:themeColor="text1"/>
-                <w:sz w:val="24"/>
-                <w:szCs w:val="24"/>
-              </w:rPr>
-              <w:t>varchar</w:t>
-            </w:r>
-            <w:proofErr w:type="spellEnd"/>
-            <w:r>
-              <w:rPr>
-                <w:rFonts w:ascii="Times New Roman" w:hAnsi="Times New Roman" w:cs="Times New Roman"/>
-                <w:color w:val="000000" w:themeColor="text1"/>
-                <w:sz w:val="24"/>
-                <w:szCs w:val="24"/>
-              </w:rPr>
-              <w:t>, opzionale): specifica</w:t>
-            </w:r>
-            <w:r>
-              <w:rPr>
-                <w:rFonts w:ascii="Times New Roman" w:hAnsi="Times New Roman" w:cs="Times New Roman"/>
-                <w:color w:val="000000" w:themeColor="text1"/>
-                <w:sz w:val="24"/>
-                <w:szCs w:val="24"/>
-              </w:rPr>
-              <w:t xml:space="preserve"> l’indirizzo di</w:t>
-            </w:r>
-            <w:r>
-              <w:rPr>
-                <w:rFonts w:ascii="Times New Roman" w:hAnsi="Times New Roman" w:cs="Times New Roman"/>
-                <w:color w:val="000000" w:themeColor="text1"/>
-                <w:sz w:val="24"/>
-                <w:szCs w:val="24"/>
-              </w:rPr>
-              <w:t xml:space="preserve"> posta elettronica del</w:t>
-            </w:r>
-            <w:r>
-              <w:rPr>
-                <w:rFonts w:ascii="Times New Roman" w:hAnsi="Times New Roman" w:cs="Times New Roman"/>
-                <w:b/>
-                <w:bCs/>
-                <w:color w:val="000000" w:themeColor="text1"/>
-                <w:sz w:val="24"/>
-                <w:szCs w:val="24"/>
-              </w:rPr>
-              <w:t xml:space="preserve"> </w:t>
-            </w:r>
-            <w:r>
-              <w:rPr>
-                <w:rFonts w:ascii="Times New Roman" w:hAnsi="Times New Roman" w:cs="Times New Roman"/>
-                <w:color w:val="000000" w:themeColor="text1"/>
-                <w:sz w:val="24"/>
-                <w:szCs w:val="24"/>
-              </w:rPr>
-              <w:t>p</w:t>
-            </w:r>
-            <w:r>
-              <w:rPr>
-                <w:rFonts w:ascii="Times New Roman" w:hAnsi="Times New Roman" w:cs="Times New Roman"/>
-                <w:color w:val="000000" w:themeColor="text1"/>
-                <w:sz w:val="24"/>
-                <w:szCs w:val="24"/>
-              </w:rPr>
-              <w:t>artecipante.</w:t>
+              <w:t>partecipante.</w:t>
             </w:r>
           </w:p>
           <w:p>
@@ -4536,7 +4274,6 @@
                 <w:szCs w:val="26"/>
               </w:rPr>
             </w:pPr>
-            <w:proofErr w:type="spellStart"/>
             <w:r>
               <w:rPr>
                 <w:rFonts w:ascii="Times New Roman" w:hAnsi="Times New Roman" w:cs="Times New Roman"/>
@@ -4545,7 +4282,6 @@
               </w:rPr>
               <w:t>Descrizione</w:t>
             </w:r>
-            <w:proofErr w:type="spellEnd"/>
           </w:p>
         </w:tc>
         <w:tc>
@@ -4564,23 +4300,13 @@
                 <w:szCs w:val="26"/>
               </w:rPr>
             </w:pPr>
-            <w:proofErr w:type="spellStart"/>
             <w:r>
               <w:rPr>
                 <w:rFonts w:ascii="Times New Roman" w:hAnsi="Times New Roman" w:cs="Times New Roman"/>
                 <w:sz w:val="26"/>
                 <w:szCs w:val="26"/>
               </w:rPr>
-              <w:t>Classi</w:t>
-            </w:r>
-            <w:proofErr w:type="spellEnd"/>
-            <w:r>
-              <w:rPr>
-                <w:rFonts w:ascii="Times New Roman" w:hAnsi="Times New Roman" w:cs="Times New Roman"/>
-                <w:sz w:val="26"/>
-                <w:szCs w:val="26"/>
-              </w:rPr>
-              <w:t xml:space="preserve"> </w:t>
+              <w:t xml:space="preserve">Classi </w:t>
             </w:r>
             <w:proofErr w:type="spellStart"/>
             <w:r>
@@ -4642,55 +4368,7 @@
                 <w:sz w:val="24"/>
                 <w:szCs w:val="24"/>
               </w:rPr>
-              <w:t xml:space="preserve">Esprime l’appartenenza di un </w:t>
-            </w:r>
-            <w:r>
-              <w:rPr>
-                <w:rFonts w:ascii="Times New Roman" w:hAnsi="Times New Roman" w:cs="Times New Roman"/>
-                <w:sz w:val="24"/>
-                <w:szCs w:val="24"/>
-              </w:rPr>
-              <w:t>p</w:t>
-            </w:r>
-            <w:r>
-              <w:rPr>
-                <w:rFonts w:ascii="Times New Roman" w:hAnsi="Times New Roman" w:cs="Times New Roman"/>
-                <w:sz w:val="24"/>
-                <w:szCs w:val="24"/>
-              </w:rPr>
-              <w:t xml:space="preserve">artecipante </w:t>
-            </w:r>
-            <w:r>
-              <w:rPr>
-                <w:rFonts w:ascii="Times New Roman" w:hAnsi="Times New Roman" w:cs="Times New Roman"/>
-                <w:sz w:val="24"/>
-                <w:szCs w:val="24"/>
-              </w:rPr>
-              <w:t>ad</w:t>
-            </w:r>
-            <w:r>
-              <w:rPr>
-                <w:rFonts w:ascii="Times New Roman" w:hAnsi="Times New Roman" w:cs="Times New Roman"/>
-                <w:sz w:val="24"/>
-                <w:szCs w:val="24"/>
-              </w:rPr>
-              <w:t xml:space="preserve"> una </w:t>
-            </w:r>
-            <w:r>
-              <w:rPr>
-                <w:rFonts w:ascii="Times New Roman" w:hAnsi="Times New Roman" w:cs="Times New Roman"/>
-                <w:sz w:val="24"/>
-                <w:szCs w:val="24"/>
-              </w:rPr>
-              <w:t>a</w:t>
-            </w:r>
-            <w:r>
-              <w:rPr>
-                <w:rFonts w:ascii="Times New Roman" w:hAnsi="Times New Roman" w:cs="Times New Roman"/>
-                <w:sz w:val="24"/>
-                <w:szCs w:val="24"/>
-              </w:rPr>
-              <w:t>zienda.</w:t>
+              <w:t>Esprime l’appartenenza di un partecipante ad una azienda.</w:t>
             </w:r>
           </w:p>
         </w:tc>
@@ -4763,47 +4441,7 @@
                 <w:sz w:val="24"/>
                 <w:szCs w:val="24"/>
               </w:rPr>
-              <w:t xml:space="preserve">: indica in </w:t>
-            </w:r>
-            <w:r>
-              <w:rPr>
-                <w:rFonts w:ascii="Times New Roman" w:hAnsi="Times New Roman" w:cs="Times New Roman"/>
-                <w:sz w:val="24"/>
-                <w:szCs w:val="24"/>
-              </w:rPr>
-              <w:t>quale</w:t>
-            </w:r>
-            <w:r>
-              <w:rPr>
-                <w:rFonts w:ascii="Times New Roman" w:hAnsi="Times New Roman" w:cs="Times New Roman"/>
-                <w:sz w:val="24"/>
-                <w:szCs w:val="24"/>
-              </w:rPr>
-              <w:t xml:space="preserve"> </w:t>
-            </w:r>
-            <w:r>
-              <w:rPr>
-                <w:rFonts w:ascii="Times New Roman" w:hAnsi="Times New Roman" w:cs="Times New Roman"/>
-                <w:sz w:val="24"/>
-                <w:szCs w:val="24"/>
-              </w:rPr>
-              <w:t>a</w:t>
-            </w:r>
-            <w:r>
-              <w:rPr>
-                <w:rFonts w:ascii="Times New Roman" w:hAnsi="Times New Roman" w:cs="Times New Roman"/>
-                <w:sz w:val="24"/>
-                <w:szCs w:val="24"/>
-              </w:rPr>
-              <w:t>zienda lavora</w:t>
-            </w:r>
-            <w:r>
-              <w:rPr>
-                <w:rFonts w:ascii="Times New Roman" w:hAnsi="Times New Roman" w:cs="Times New Roman"/>
-                <w:sz w:val="24"/>
-                <w:szCs w:val="24"/>
-              </w:rPr>
-              <w:t xml:space="preserve"> </w:t>
+              <w:t xml:space="preserve">: indica in quale azienda lavora </w:t>
             </w:r>
             <w:r>
               <w:rPr>
@@ -7115,25 +6753,7 @@
                 <w:sz w:val="24"/>
                 <w:szCs w:val="24"/>
               </w:rPr>
-              <w:t xml:space="preserve">: </w:t>
-            </w:r>
-            <w:r>
-              <w:rPr>
-                <w:rFonts w:ascii="Times New Roman" w:hAnsi="Times New Roman" w:cs="Times New Roman"/>
-                <w:color w:val="000000"/>
-                <w:sz w:val="24"/>
-                <w:szCs w:val="24"/>
-              </w:rPr>
-              <w:t>indica a quale meeting si riferisce la composizione</w:t>
-            </w:r>
-            <w:r>
-              <w:rPr>
-                <w:rFonts w:ascii="Times New Roman" w:hAnsi="Times New Roman" w:cs="Times New Roman"/>
-                <w:color w:val="000000"/>
-                <w:sz w:val="24"/>
-                <w:szCs w:val="24"/>
-              </w:rPr>
-              <w:t>.</w:t>
+              <w:t>: indica a quale meeting si riferisce la composizione.</w:t>
             </w:r>
           </w:p>
           <w:p>
@@ -9003,15 +8623,1033 @@
           <w:szCs w:val="28"/>
         </w:rPr>
       </w:pPr>
-      <w:r>
+    </w:p>
+    <w:p>
+      <w:pPr>
         <w:rPr>
           <w:rFonts w:ascii="Times New Roman" w:hAnsi="Times New Roman" w:cs="Times New Roman"/>
           <w:sz w:val="28"/>
           <w:szCs w:val="28"/>
         </w:rPr>
+      </w:pPr>
+    </w:p>
+    <w:p>
+      <w:pPr>
+        <w:rPr>
+          <w:rFonts w:ascii="Times New Roman" w:hAnsi="Times New Roman" w:cs="Times New Roman"/>
+          <w:sz w:val="28"/>
+          <w:szCs w:val="28"/>
+        </w:rPr>
+      </w:pPr>
+    </w:p>
+    <w:p>
+      <w:pPr>
+        <w:rPr>
+          <w:rFonts w:ascii="Times New Roman" w:hAnsi="Times New Roman" w:cs="Times New Roman"/>
+          <w:sz w:val="28"/>
+          <w:szCs w:val="28"/>
+        </w:rPr>
+      </w:pPr>
+    </w:p>
+    <w:p>
+      <w:pPr>
+        <w:rPr>
+          <w:rFonts w:ascii="Times New Roman" w:hAnsi="Times New Roman" w:cs="Times New Roman"/>
+          <w:sz w:val="28"/>
+          <w:szCs w:val="28"/>
+        </w:rPr>
+      </w:pPr>
+      <w:r>
+        <w:rPr>
+          <w:rFonts w:ascii="Times New Roman" w:hAnsi="Times New Roman" w:cs="Times New Roman"/>
+          <w:sz w:val="28"/>
+          <w:szCs w:val="28"/>
+        </w:rPr>
+        <w:lastRenderedPageBreak/>
         <w:t>3.1.1 Traduzione delle associazioni</w:t>
       </w:r>
     </w:p>
+    <w:tbl>
+      <w:tblPr>
+        <w:tblStyle w:val="Tabellaelenco6acolori"/>
+        <w:tblW w:w="0" w:type="auto"/>
+        <w:tblInd w:w="0" w:type="dxa"/>
+        <w:tblLook w:val="06A0" w:firstRow="1" w:lastRow="0" w:firstColumn="1" w:lastColumn="0" w:noHBand="1" w:noVBand="1"/>
+      </w:tblPr>
+      <w:tblGrid>
+        <w:gridCol w:w="2694"/>
+        <w:gridCol w:w="6934"/>
+      </w:tblGrid>
+      <w:tr>
+        <w:trPr>
+          <w:cnfStyle w:val="100000000000" w:firstRow="1" w:lastRow="0" w:firstColumn="0" w:lastColumn="0" w:oddVBand="0" w:evenVBand="0" w:oddHBand="0" w:evenHBand="0" w:firstRowFirstColumn="0" w:firstRowLastColumn="0" w:lastRowFirstColumn="0" w:lastRowLastColumn="0"/>
+        </w:trPr>
+        <w:tc>
+          <w:tcPr>
+            <w:cnfStyle w:val="001000000000" w:firstRow="0" w:lastRow="0" w:firstColumn="1" w:lastColumn="0" w:oddVBand="0" w:evenVBand="0" w:oddHBand="0" w:evenHBand="0" w:firstRowFirstColumn="0" w:firstRowLastColumn="0" w:lastRowFirstColumn="0" w:lastRowLastColumn="0"/>
+            <w:tcW w:w="2694" w:type="dxa"/>
+            <w:hideMark/>
+          </w:tcPr>
+          <w:p>
+            <w:pPr>
+              <w:rPr>
+                <w:sz w:val="26"/>
+                <w:szCs w:val="26"/>
+              </w:rPr>
+            </w:pPr>
+            <w:r>
+              <w:rPr>
+                <w:sz w:val="26"/>
+                <w:szCs w:val="26"/>
+              </w:rPr>
+              <w:t>Associazione</w:t>
+            </w:r>
+          </w:p>
+        </w:tc>
+        <w:tc>
+          <w:tcPr>
+            <w:tcW w:w="6934" w:type="dxa"/>
+            <w:hideMark/>
+          </w:tcPr>
+          <w:p>
+            <w:pPr>
+              <w:cnfStyle w:val="100000000000" w:firstRow="1" w:lastRow="0" w:firstColumn="0" w:lastColumn="0" w:oddVBand="0" w:evenVBand="0" w:oddHBand="0" w:evenHBand="0" w:firstRowFirstColumn="0" w:firstRowLastColumn="0" w:lastRowFirstColumn="0" w:lastRowLastColumn="0"/>
+              <w:rPr>
+                <w:sz w:val="26"/>
+                <w:szCs w:val="26"/>
+              </w:rPr>
+            </w:pPr>
+            <w:r>
+              <w:rPr>
+                <w:sz w:val="26"/>
+                <w:szCs w:val="26"/>
+              </w:rPr>
+              <w:t>Implementazione</w:t>
+            </w:r>
+          </w:p>
+        </w:tc>
+      </w:tr>
+      <w:tr>
+        <w:tc>
+          <w:tcPr>
+            <w:cnfStyle w:val="001000000000" w:firstRow="0" w:lastRow="0" w:firstColumn="1" w:lastColumn="0" w:oddVBand="0" w:evenVBand="0" w:oddHBand="0" w:evenHBand="0" w:firstRowFirstColumn="0" w:firstRowLastColumn="0" w:lastRowFirstColumn="0" w:lastRowLastColumn="0"/>
+            <w:tcW w:w="2694" w:type="dxa"/>
+            <w:hideMark/>
+          </w:tcPr>
+          <w:p>
+            <w:pPr>
+              <w:rPr>
+                <w:sz w:val="24"/>
+                <w:szCs w:val="24"/>
+              </w:rPr>
+            </w:pPr>
+            <w:r>
+              <w:rPr>
+                <w:sz w:val="24"/>
+                <w:szCs w:val="24"/>
+              </w:rPr>
+              <w:t>Dipendenza</w:t>
+            </w:r>
+          </w:p>
+        </w:tc>
+        <w:tc>
+          <w:tcPr>
+            <w:tcW w:w="6934" w:type="dxa"/>
+            <w:hideMark/>
+          </w:tcPr>
+          <w:p>
+            <w:pPr>
+              <w:cnfStyle w:val="000000000000" w:firstRow="0" w:lastRow="0" w:firstColumn="0" w:lastColumn="0" w:oddVBand="0" w:evenVBand="0" w:oddHBand="0" w:evenHBand="0" w:firstRowFirstColumn="0" w:firstRowLastColumn="0" w:lastRowFirstColumn="0" w:lastRowLastColumn="0"/>
+              <w:rPr>
+                <w:b/>
+                <w:bCs/>
+                <w:sz w:val="24"/>
+                <w:szCs w:val="24"/>
+              </w:rPr>
+            </w:pPr>
+            <w:r>
+              <w:rPr>
+                <w:sz w:val="24"/>
+                <w:szCs w:val="24"/>
+              </w:rPr>
+              <w:t xml:space="preserve">Chiave esterna in </w:t>
+            </w:r>
+            <w:r>
+              <w:rPr>
+                <w:b/>
+                <w:bCs/>
+                <w:sz w:val="24"/>
+                <w:szCs w:val="24"/>
+              </w:rPr>
+              <w:t xml:space="preserve">Partecipante </w:t>
+            </w:r>
+            <w:r>
+              <w:rPr>
+                <w:sz w:val="24"/>
+                <w:szCs w:val="24"/>
+              </w:rPr>
+              <w:t xml:space="preserve">−→ </w:t>
+            </w:r>
+            <w:r>
+              <w:rPr>
+                <w:b/>
+                <w:bCs/>
+                <w:sz w:val="24"/>
+                <w:szCs w:val="24"/>
+              </w:rPr>
+              <w:t>Azienda</w:t>
+            </w:r>
+          </w:p>
+        </w:tc>
+      </w:tr>
+      <w:tr>
+        <w:tc>
+          <w:tcPr>
+            <w:cnfStyle w:val="001000000000" w:firstRow="0" w:lastRow="0" w:firstColumn="1" w:lastColumn="0" w:oddVBand="0" w:evenVBand="0" w:oddHBand="0" w:evenHBand="0" w:firstRowFirstColumn="0" w:firstRowLastColumn="0" w:lastRowFirstColumn="0" w:lastRowLastColumn="0"/>
+            <w:tcW w:w="2694" w:type="dxa"/>
+            <w:hideMark/>
+          </w:tcPr>
+          <w:p>
+            <w:pPr>
+              <w:rPr>
+                <w:sz w:val="24"/>
+                <w:szCs w:val="24"/>
+              </w:rPr>
+            </w:pPr>
+            <w:r>
+              <w:rPr>
+                <w:sz w:val="24"/>
+                <w:szCs w:val="24"/>
+              </w:rPr>
+              <w:t>Gestione</w:t>
+            </w:r>
+          </w:p>
+        </w:tc>
+        <w:tc>
+          <w:tcPr>
+            <w:tcW w:w="6934" w:type="dxa"/>
+            <w:hideMark/>
+          </w:tcPr>
+          <w:p>
+            <w:pPr>
+              <w:jc w:val="both"/>
+              <w:cnfStyle w:val="000000000000" w:firstRow="0" w:lastRow="0" w:firstColumn="0" w:lastColumn="0" w:oddVBand="0" w:evenVBand="0" w:oddHBand="0" w:evenHBand="0" w:firstRowFirstColumn="0" w:firstRowLastColumn="0" w:lastRowFirstColumn="0" w:lastRowLastColumn="0"/>
+              <w:rPr>
+                <w:b/>
+                <w:bCs/>
+                <w:sz w:val="24"/>
+                <w:szCs w:val="24"/>
+              </w:rPr>
+            </w:pPr>
+            <w:r>
+              <w:rPr>
+                <w:sz w:val="24"/>
+                <w:szCs w:val="24"/>
+              </w:rPr>
+              <w:t>Chiave esterna in</w:t>
+            </w:r>
+            <w:r>
+              <w:rPr>
+                <w:b/>
+                <w:bCs/>
+                <w:sz w:val="24"/>
+                <w:szCs w:val="24"/>
+              </w:rPr>
+              <w:t xml:space="preserve"> Progetto </w:t>
+            </w:r>
+            <w:r>
+              <w:rPr>
+                <w:sz w:val="24"/>
+                <w:szCs w:val="24"/>
+              </w:rPr>
+              <w:t xml:space="preserve">−→ </w:t>
+            </w:r>
+            <w:r>
+              <w:rPr>
+                <w:b/>
+                <w:bCs/>
+                <w:sz w:val="24"/>
+                <w:szCs w:val="24"/>
+              </w:rPr>
+              <w:t>Azienda</w:t>
+            </w:r>
+          </w:p>
+        </w:tc>
+      </w:tr>
+      <w:tr>
+        <w:tc>
+          <w:tcPr>
+            <w:cnfStyle w:val="001000000000" w:firstRow="0" w:lastRow="0" w:firstColumn="1" w:lastColumn="0" w:oddVBand="0" w:evenVBand="0" w:oddHBand="0" w:evenHBand="0" w:firstRowFirstColumn="0" w:firstRowLastColumn="0" w:lastRowFirstColumn="0" w:lastRowLastColumn="0"/>
+            <w:tcW w:w="2694" w:type="dxa"/>
+            <w:hideMark/>
+          </w:tcPr>
+          <w:p>
+            <w:pPr>
+              <w:rPr>
+                <w:sz w:val="24"/>
+                <w:szCs w:val="24"/>
+              </w:rPr>
+            </w:pPr>
+            <w:r>
+              <w:rPr>
+                <w:sz w:val="24"/>
+                <w:szCs w:val="24"/>
+              </w:rPr>
+              <w:t>Realizzazione</w:t>
+            </w:r>
+          </w:p>
+        </w:tc>
+        <w:tc>
+          <w:tcPr>
+            <w:tcW w:w="6934" w:type="dxa"/>
+            <w:hideMark/>
+          </w:tcPr>
+          <w:p>
+            <w:pPr>
+              <w:jc w:val="both"/>
+              <w:cnfStyle w:val="000000000000" w:firstRow="0" w:lastRow="0" w:firstColumn="0" w:lastColumn="0" w:oddVBand="0" w:evenVBand="0" w:oddHBand="0" w:evenHBand="0" w:firstRowFirstColumn="0" w:firstRowLastColumn="0" w:lastRowFirstColumn="0" w:lastRowLastColumn="0"/>
+              <w:rPr>
+                <w:b/>
+                <w:bCs/>
+                <w:sz w:val="24"/>
+                <w:szCs w:val="24"/>
+              </w:rPr>
+            </w:pPr>
+            <w:r>
+              <w:rPr>
+                <w:sz w:val="24"/>
+                <w:szCs w:val="24"/>
+              </w:rPr>
+              <w:t xml:space="preserve">Chiave esterna in </w:t>
+            </w:r>
+            <w:r>
+              <w:rPr>
+                <w:b/>
+                <w:bCs/>
+                <w:sz w:val="24"/>
+                <w:szCs w:val="24"/>
+              </w:rPr>
+              <w:t xml:space="preserve">Partecipante </w:t>
+            </w:r>
+            <w:r>
+              <w:rPr>
+                <w:sz w:val="24"/>
+                <w:szCs w:val="24"/>
+              </w:rPr>
+              <w:t xml:space="preserve">−→ </w:t>
+            </w:r>
+            <w:r>
+              <w:rPr>
+                <w:b/>
+                <w:bCs/>
+                <w:sz w:val="24"/>
+                <w:szCs w:val="24"/>
+              </w:rPr>
+              <w:t>Progetto</w:t>
+            </w:r>
+          </w:p>
+        </w:tc>
+      </w:tr>
+      <w:tr>
+        <w:tc>
+          <w:tcPr>
+            <w:cnfStyle w:val="001000000000" w:firstRow="0" w:lastRow="0" w:firstColumn="1" w:lastColumn="0" w:oddVBand="0" w:evenVBand="0" w:oddHBand="0" w:evenHBand="0" w:firstRowFirstColumn="0" w:firstRowLastColumn="0" w:lastRowFirstColumn="0" w:lastRowLastColumn="0"/>
+            <w:tcW w:w="2694" w:type="dxa"/>
+            <w:hideMark/>
+          </w:tcPr>
+          <w:p>
+            <w:pPr>
+              <w:rPr>
+                <w:sz w:val="24"/>
+                <w:szCs w:val="24"/>
+              </w:rPr>
+            </w:pPr>
+            <w:proofErr w:type="spellStart"/>
+            <w:r>
+              <w:rPr>
+                <w:sz w:val="24"/>
+                <w:szCs w:val="24"/>
+              </w:rPr>
+              <w:t>PrivatoCommissiona</w:t>
+            </w:r>
+            <w:proofErr w:type="spellEnd"/>
+          </w:p>
+        </w:tc>
+        <w:tc>
+          <w:tcPr>
+            <w:tcW w:w="6934" w:type="dxa"/>
+            <w:hideMark/>
+          </w:tcPr>
+          <w:p>
+            <w:pPr>
+              <w:jc w:val="both"/>
+              <w:cnfStyle w:val="000000000000" w:firstRow="0" w:lastRow="0" w:firstColumn="0" w:lastColumn="0" w:oddVBand="0" w:evenVBand="0" w:oddHBand="0" w:evenHBand="0" w:firstRowFirstColumn="0" w:firstRowLastColumn="0" w:lastRowFirstColumn="0" w:lastRowLastColumn="0"/>
+              <w:rPr>
+                <w:b/>
+                <w:bCs/>
+                <w:sz w:val="24"/>
+                <w:szCs w:val="24"/>
+              </w:rPr>
+            </w:pPr>
+            <w:r>
+              <w:rPr>
+                <w:sz w:val="24"/>
+                <w:szCs w:val="24"/>
+              </w:rPr>
+              <w:t xml:space="preserve">Chiave esterna in </w:t>
+            </w:r>
+            <w:r>
+              <w:rPr>
+                <w:b/>
+                <w:bCs/>
+                <w:sz w:val="24"/>
+                <w:szCs w:val="24"/>
+              </w:rPr>
+              <w:t xml:space="preserve">Progetto </w:t>
+            </w:r>
+            <w:r>
+              <w:rPr>
+                <w:sz w:val="24"/>
+                <w:szCs w:val="24"/>
+              </w:rPr>
+              <w:t xml:space="preserve">−→ </w:t>
+            </w:r>
+            <w:r>
+              <w:rPr>
+                <w:b/>
+                <w:bCs/>
+                <w:sz w:val="24"/>
+                <w:szCs w:val="24"/>
+              </w:rPr>
+              <w:t>Privato</w:t>
+            </w:r>
+          </w:p>
+        </w:tc>
+      </w:tr>
+      <w:tr>
+        <w:tc>
+          <w:tcPr>
+            <w:cnfStyle w:val="001000000000" w:firstRow="0" w:lastRow="0" w:firstColumn="1" w:lastColumn="0" w:oddVBand="0" w:evenVBand="0" w:oddHBand="0" w:evenHBand="0" w:firstRowFirstColumn="0" w:firstRowLastColumn="0" w:lastRowFirstColumn="0" w:lastRowLastColumn="0"/>
+            <w:tcW w:w="2694" w:type="dxa"/>
+            <w:hideMark/>
+          </w:tcPr>
+          <w:p>
+            <w:pPr>
+              <w:rPr>
+                <w:sz w:val="24"/>
+                <w:szCs w:val="24"/>
+              </w:rPr>
+            </w:pPr>
+            <w:proofErr w:type="spellStart"/>
+            <w:r>
+              <w:rPr>
+                <w:sz w:val="24"/>
+                <w:szCs w:val="24"/>
+              </w:rPr>
+              <w:t>SocietàCommissiona</w:t>
+            </w:r>
+            <w:proofErr w:type="spellEnd"/>
+          </w:p>
+        </w:tc>
+        <w:tc>
+          <w:tcPr>
+            <w:tcW w:w="6934" w:type="dxa"/>
+            <w:hideMark/>
+          </w:tcPr>
+          <w:p>
+            <w:pPr>
+              <w:jc w:val="both"/>
+              <w:cnfStyle w:val="000000000000" w:firstRow="0" w:lastRow="0" w:firstColumn="0" w:lastColumn="0" w:oddVBand="0" w:evenVBand="0" w:oddHBand="0" w:evenHBand="0" w:firstRowFirstColumn="0" w:firstRowLastColumn="0" w:lastRowFirstColumn="0" w:lastRowLastColumn="0"/>
+              <w:rPr>
+                <w:b/>
+                <w:bCs/>
+                <w:sz w:val="24"/>
+                <w:szCs w:val="24"/>
+              </w:rPr>
+            </w:pPr>
+            <w:r>
+              <w:rPr>
+                <w:sz w:val="24"/>
+                <w:szCs w:val="24"/>
+              </w:rPr>
+              <w:t xml:space="preserve">Chiave esterna in </w:t>
+            </w:r>
+            <w:r>
+              <w:rPr>
+                <w:b/>
+                <w:bCs/>
+                <w:sz w:val="24"/>
+                <w:szCs w:val="24"/>
+              </w:rPr>
+              <w:t xml:space="preserve">Progetto </w:t>
+            </w:r>
+            <w:r>
+              <w:rPr>
+                <w:sz w:val="24"/>
+                <w:szCs w:val="24"/>
+              </w:rPr>
+              <w:t xml:space="preserve">−→ </w:t>
+            </w:r>
+            <w:r>
+              <w:rPr>
+                <w:b/>
+                <w:bCs/>
+                <w:sz w:val="24"/>
+                <w:szCs w:val="24"/>
+              </w:rPr>
+              <w:t>Società</w:t>
+            </w:r>
+          </w:p>
+        </w:tc>
+      </w:tr>
+      <w:tr>
+        <w:tc>
+          <w:tcPr>
+            <w:cnfStyle w:val="001000000000" w:firstRow="0" w:lastRow="0" w:firstColumn="1" w:lastColumn="0" w:oddVBand="0" w:evenVBand="0" w:oddHBand="0" w:evenHBand="0" w:firstRowFirstColumn="0" w:firstRowLastColumn="0" w:lastRowFirstColumn="0" w:lastRowLastColumn="0"/>
+            <w:tcW w:w="2694" w:type="dxa"/>
+            <w:hideMark/>
+          </w:tcPr>
+          <w:p>
+            <w:pPr>
+              <w:rPr>
+                <w:sz w:val="24"/>
+                <w:szCs w:val="24"/>
+              </w:rPr>
+            </w:pPr>
+            <w:r>
+              <w:rPr>
+                <w:sz w:val="24"/>
+                <w:szCs w:val="24"/>
+              </w:rPr>
+              <w:t>Argomento</w:t>
+            </w:r>
+          </w:p>
+        </w:tc>
+        <w:tc>
+          <w:tcPr>
+            <w:tcW w:w="6934" w:type="dxa"/>
+            <w:hideMark/>
+          </w:tcPr>
+          <w:p>
+            <w:pPr>
+              <w:jc w:val="both"/>
+              <w:cnfStyle w:val="000000000000" w:firstRow="0" w:lastRow="0" w:firstColumn="0" w:lastColumn="0" w:oddVBand="0" w:evenVBand="0" w:oddHBand="0" w:evenHBand="0" w:firstRowFirstColumn="0" w:firstRowLastColumn="0" w:lastRowFirstColumn="0" w:lastRowLastColumn="0"/>
+              <w:rPr>
+                <w:b/>
+                <w:bCs/>
+                <w:sz w:val="24"/>
+                <w:szCs w:val="24"/>
+              </w:rPr>
+            </w:pPr>
+            <w:r>
+              <w:rPr>
+                <w:sz w:val="24"/>
+                <w:szCs w:val="24"/>
+              </w:rPr>
+              <w:t xml:space="preserve">Chiave esterna in </w:t>
+            </w:r>
+            <w:proofErr w:type="spellStart"/>
+            <w:r>
+              <w:rPr>
+                <w:b/>
+                <w:bCs/>
+                <w:sz w:val="24"/>
+                <w:szCs w:val="24"/>
+              </w:rPr>
+              <w:t>ProgAmbito</w:t>
+            </w:r>
+            <w:proofErr w:type="spellEnd"/>
+            <w:r>
+              <w:rPr>
+                <w:b/>
+                <w:bCs/>
+                <w:sz w:val="24"/>
+                <w:szCs w:val="24"/>
+              </w:rPr>
+              <w:t xml:space="preserve"> </w:t>
+            </w:r>
+            <w:r>
+              <w:rPr>
+                <w:sz w:val="24"/>
+                <w:szCs w:val="24"/>
+              </w:rPr>
+              <w:t xml:space="preserve">−→ </w:t>
+            </w:r>
+            <w:r>
+              <w:rPr>
+                <w:b/>
+                <w:bCs/>
+                <w:sz w:val="24"/>
+                <w:szCs w:val="24"/>
+              </w:rPr>
+              <w:t>Progetto</w:t>
+            </w:r>
+          </w:p>
+        </w:tc>
+      </w:tr>
+      <w:tr>
+        <w:tc>
+          <w:tcPr>
+            <w:cnfStyle w:val="001000000000" w:firstRow="0" w:lastRow="0" w:firstColumn="1" w:lastColumn="0" w:oddVBand="0" w:evenVBand="0" w:oddHBand="0" w:evenHBand="0" w:firstRowFirstColumn="0" w:firstRowLastColumn="0" w:lastRowFirstColumn="0" w:lastRowLastColumn="0"/>
+            <w:tcW w:w="2694" w:type="dxa"/>
+            <w:hideMark/>
+          </w:tcPr>
+          <w:p>
+            <w:pPr>
+              <w:rPr>
+                <w:sz w:val="24"/>
+                <w:szCs w:val="24"/>
+              </w:rPr>
+            </w:pPr>
+            <w:r>
+              <w:rPr>
+                <w:sz w:val="24"/>
+                <w:szCs w:val="24"/>
+              </w:rPr>
+              <w:t>Caratterizzazione</w:t>
+            </w:r>
+          </w:p>
+        </w:tc>
+        <w:tc>
+          <w:tcPr>
+            <w:tcW w:w="6934" w:type="dxa"/>
+            <w:hideMark/>
+          </w:tcPr>
+          <w:p>
+            <w:pPr>
+              <w:jc w:val="both"/>
+              <w:cnfStyle w:val="000000000000" w:firstRow="0" w:lastRow="0" w:firstColumn="0" w:lastColumn="0" w:oddVBand="0" w:evenVBand="0" w:oddHBand="0" w:evenHBand="0" w:firstRowFirstColumn="0" w:firstRowLastColumn="0" w:lastRowFirstColumn="0" w:lastRowLastColumn="0"/>
+              <w:rPr>
+                <w:b/>
+                <w:bCs/>
+                <w:sz w:val="24"/>
+                <w:szCs w:val="24"/>
+              </w:rPr>
+            </w:pPr>
+            <w:r>
+              <w:rPr>
+                <w:sz w:val="24"/>
+                <w:szCs w:val="24"/>
+              </w:rPr>
+              <w:t xml:space="preserve">Chiave esterna in </w:t>
+            </w:r>
+            <w:proofErr w:type="spellStart"/>
+            <w:r>
+              <w:rPr>
+                <w:b/>
+                <w:bCs/>
+                <w:sz w:val="24"/>
+                <w:szCs w:val="24"/>
+              </w:rPr>
+              <w:t>ProgAmbito</w:t>
+            </w:r>
+            <w:proofErr w:type="spellEnd"/>
+            <w:r>
+              <w:rPr>
+                <w:b/>
+                <w:bCs/>
+                <w:sz w:val="24"/>
+                <w:szCs w:val="24"/>
+              </w:rPr>
+              <w:t xml:space="preserve"> </w:t>
+            </w:r>
+            <w:r>
+              <w:rPr>
+                <w:sz w:val="24"/>
+                <w:szCs w:val="24"/>
+              </w:rPr>
+              <w:t>−→</w:t>
+            </w:r>
+            <w:r>
+              <w:rPr>
+                <w:b/>
+                <w:bCs/>
+                <w:sz w:val="24"/>
+                <w:szCs w:val="24"/>
+              </w:rPr>
+              <w:t xml:space="preserve"> Ambito</w:t>
+            </w:r>
+          </w:p>
+        </w:tc>
+      </w:tr>
+      <w:tr>
+        <w:tc>
+          <w:tcPr>
+            <w:cnfStyle w:val="001000000000" w:firstRow="0" w:lastRow="0" w:firstColumn="1" w:lastColumn="0" w:oddVBand="0" w:evenVBand="0" w:oddHBand="0" w:evenHBand="0" w:firstRowFirstColumn="0" w:firstRowLastColumn="0" w:lastRowFirstColumn="0" w:lastRowLastColumn="0"/>
+            <w:tcW w:w="2694" w:type="dxa"/>
+            <w:hideMark/>
+          </w:tcPr>
+          <w:p>
+            <w:pPr>
+              <w:rPr>
+                <w:sz w:val="24"/>
+                <w:szCs w:val="24"/>
+              </w:rPr>
+            </w:pPr>
+            <w:r>
+              <w:rPr>
+                <w:sz w:val="24"/>
+                <w:szCs w:val="24"/>
+              </w:rPr>
+              <w:t>Partecipazione</w:t>
+            </w:r>
+          </w:p>
+        </w:tc>
+        <w:tc>
+          <w:tcPr>
+            <w:tcW w:w="6934" w:type="dxa"/>
+            <w:hideMark/>
+          </w:tcPr>
+          <w:p>
+            <w:pPr>
+              <w:jc w:val="both"/>
+              <w:cnfStyle w:val="000000000000" w:firstRow="0" w:lastRow="0" w:firstColumn="0" w:lastColumn="0" w:oddVBand="0" w:evenVBand="0" w:oddHBand="0" w:evenHBand="0" w:firstRowFirstColumn="0" w:firstRowLastColumn="0" w:lastRowFirstColumn="0" w:lastRowLastColumn="0"/>
+              <w:rPr>
+                <w:b/>
+                <w:bCs/>
+                <w:sz w:val="24"/>
+                <w:szCs w:val="24"/>
+              </w:rPr>
+            </w:pPr>
+            <w:r>
+              <w:rPr>
+                <w:sz w:val="24"/>
+                <w:szCs w:val="24"/>
+              </w:rPr>
+              <w:t xml:space="preserve">Chiave esterna in </w:t>
+            </w:r>
+            <w:proofErr w:type="spellStart"/>
+            <w:r>
+              <w:rPr>
+                <w:b/>
+                <w:bCs/>
+                <w:sz w:val="24"/>
+                <w:szCs w:val="24"/>
+              </w:rPr>
+              <w:t>PartecipanteProg</w:t>
+            </w:r>
+            <w:proofErr w:type="spellEnd"/>
+            <w:r>
+              <w:rPr>
+                <w:b/>
+                <w:bCs/>
+                <w:sz w:val="24"/>
+                <w:szCs w:val="24"/>
+              </w:rPr>
+              <w:t xml:space="preserve"> </w:t>
+            </w:r>
+            <w:r>
+              <w:rPr>
+                <w:sz w:val="24"/>
+                <w:szCs w:val="24"/>
+              </w:rPr>
+              <w:t xml:space="preserve">−→ </w:t>
+            </w:r>
+            <w:r>
+              <w:rPr>
+                <w:b/>
+                <w:bCs/>
+                <w:sz w:val="24"/>
+                <w:szCs w:val="24"/>
+              </w:rPr>
+              <w:t>Progetto</w:t>
+            </w:r>
+          </w:p>
+        </w:tc>
+      </w:tr>
+      <w:tr>
+        <w:tc>
+          <w:tcPr>
+            <w:cnfStyle w:val="001000000000" w:firstRow="0" w:lastRow="0" w:firstColumn="1" w:lastColumn="0" w:oddVBand="0" w:evenVBand="0" w:oddHBand="0" w:evenHBand="0" w:firstRowFirstColumn="0" w:firstRowLastColumn="0" w:lastRowFirstColumn="0" w:lastRowLastColumn="0"/>
+            <w:tcW w:w="2694" w:type="dxa"/>
+            <w:hideMark/>
+          </w:tcPr>
+          <w:p>
+            <w:pPr>
+              <w:rPr>
+                <w:sz w:val="24"/>
+                <w:szCs w:val="24"/>
+              </w:rPr>
+            </w:pPr>
+            <w:proofErr w:type="spellStart"/>
+            <w:r>
+              <w:rPr>
+                <w:sz w:val="24"/>
+                <w:szCs w:val="24"/>
+              </w:rPr>
+              <w:t>ProgettoPrecedente</w:t>
+            </w:r>
+            <w:proofErr w:type="spellEnd"/>
+          </w:p>
+        </w:tc>
+        <w:tc>
+          <w:tcPr>
+            <w:tcW w:w="6934" w:type="dxa"/>
+            <w:hideMark/>
+          </w:tcPr>
+          <w:p>
+            <w:pPr>
+              <w:cnfStyle w:val="000000000000" w:firstRow="0" w:lastRow="0" w:firstColumn="0" w:lastColumn="0" w:oddVBand="0" w:evenVBand="0" w:oddHBand="0" w:evenHBand="0" w:firstRowFirstColumn="0" w:firstRowLastColumn="0" w:lastRowFirstColumn="0" w:lastRowLastColumn="0"/>
+              <w:rPr>
+                <w:b/>
+                <w:bCs/>
+                <w:sz w:val="24"/>
+                <w:szCs w:val="24"/>
+              </w:rPr>
+            </w:pPr>
+            <w:r>
+              <w:rPr>
+                <w:sz w:val="24"/>
+                <w:szCs w:val="24"/>
+              </w:rPr>
+              <w:t xml:space="preserve">Chiave esterna in </w:t>
+            </w:r>
+            <w:proofErr w:type="spellStart"/>
+            <w:r>
+              <w:rPr>
+                <w:b/>
+                <w:bCs/>
+                <w:sz w:val="24"/>
+                <w:szCs w:val="24"/>
+              </w:rPr>
+              <w:t>PartecipanteProg</w:t>
+            </w:r>
+            <w:proofErr w:type="spellEnd"/>
+            <w:r>
+              <w:rPr>
+                <w:b/>
+                <w:bCs/>
+                <w:sz w:val="24"/>
+                <w:szCs w:val="24"/>
+              </w:rPr>
+              <w:t xml:space="preserve"> </w:t>
+            </w:r>
+            <w:r>
+              <w:rPr>
+                <w:sz w:val="24"/>
+                <w:szCs w:val="24"/>
+              </w:rPr>
+              <w:t xml:space="preserve">−→ </w:t>
+            </w:r>
+            <w:proofErr w:type="spellStart"/>
+            <w:r>
+              <w:rPr>
+                <w:b/>
+                <w:bCs/>
+                <w:sz w:val="24"/>
+                <w:szCs w:val="24"/>
+              </w:rPr>
+              <w:t>ProgRealizzato</w:t>
+            </w:r>
+            <w:proofErr w:type="spellEnd"/>
+          </w:p>
+        </w:tc>
+      </w:tr>
+      <w:tr>
+        <w:tc>
+          <w:tcPr>
+            <w:cnfStyle w:val="001000000000" w:firstRow="0" w:lastRow="0" w:firstColumn="1" w:lastColumn="0" w:oddVBand="0" w:evenVBand="0" w:oddHBand="0" w:evenHBand="0" w:firstRowFirstColumn="0" w:firstRowLastColumn="0" w:lastRowFirstColumn="0" w:lastRowLastColumn="0"/>
+            <w:tcW w:w="2694" w:type="dxa"/>
+            <w:hideMark/>
+          </w:tcPr>
+          <w:p>
+            <w:pPr>
+              <w:rPr>
+                <w:sz w:val="24"/>
+                <w:szCs w:val="24"/>
+              </w:rPr>
+            </w:pPr>
+            <w:proofErr w:type="spellStart"/>
+            <w:r>
+              <w:rPr>
+                <w:sz w:val="24"/>
+                <w:szCs w:val="24"/>
+              </w:rPr>
+              <w:t>ConferenceCall</w:t>
+            </w:r>
+            <w:proofErr w:type="spellEnd"/>
+          </w:p>
+        </w:tc>
+        <w:tc>
+          <w:tcPr>
+            <w:tcW w:w="6934" w:type="dxa"/>
+            <w:hideMark/>
+          </w:tcPr>
+          <w:p>
+            <w:pPr>
+              <w:cnfStyle w:val="000000000000" w:firstRow="0" w:lastRow="0" w:firstColumn="0" w:lastColumn="0" w:oddVBand="0" w:evenVBand="0" w:oddHBand="0" w:evenHBand="0" w:firstRowFirstColumn="0" w:firstRowLastColumn="0" w:lastRowFirstColumn="0" w:lastRowLastColumn="0"/>
+              <w:rPr>
+                <w:b/>
+                <w:bCs/>
+                <w:sz w:val="24"/>
+                <w:szCs w:val="24"/>
+              </w:rPr>
+            </w:pPr>
+            <w:r>
+              <w:rPr>
+                <w:sz w:val="24"/>
+                <w:szCs w:val="24"/>
+              </w:rPr>
+              <w:t xml:space="preserve">Chiave esterna in </w:t>
+            </w:r>
+            <w:proofErr w:type="spellStart"/>
+            <w:r>
+              <w:rPr>
+                <w:b/>
+                <w:bCs/>
+                <w:sz w:val="24"/>
+                <w:szCs w:val="24"/>
+              </w:rPr>
+              <w:t>CompMeeting</w:t>
+            </w:r>
+            <w:proofErr w:type="spellEnd"/>
+            <w:r>
+              <w:rPr>
+                <w:b/>
+                <w:bCs/>
+                <w:sz w:val="24"/>
+                <w:szCs w:val="24"/>
+              </w:rPr>
+              <w:t xml:space="preserve"> </w:t>
+            </w:r>
+            <w:r>
+              <w:rPr>
+                <w:sz w:val="24"/>
+                <w:szCs w:val="24"/>
+              </w:rPr>
+              <w:t xml:space="preserve">−→ </w:t>
+            </w:r>
+            <w:r>
+              <w:rPr>
+                <w:b/>
+                <w:bCs/>
+                <w:sz w:val="24"/>
+                <w:szCs w:val="24"/>
+              </w:rPr>
+              <w:t>Partecipante</w:t>
+            </w:r>
+          </w:p>
+        </w:tc>
+      </w:tr>
+      <w:tr>
+        <w:tc>
+          <w:tcPr>
+            <w:cnfStyle w:val="001000000000" w:firstRow="0" w:lastRow="0" w:firstColumn="1" w:lastColumn="0" w:oddVBand="0" w:evenVBand="0" w:oddHBand="0" w:evenHBand="0" w:firstRowFirstColumn="0" w:firstRowLastColumn="0" w:lastRowFirstColumn="0" w:lastRowLastColumn="0"/>
+            <w:tcW w:w="2694" w:type="dxa"/>
+            <w:hideMark/>
+          </w:tcPr>
+          <w:p>
+            <w:pPr>
+              <w:rPr>
+                <w:sz w:val="24"/>
+                <w:szCs w:val="24"/>
+              </w:rPr>
+            </w:pPr>
+            <w:r>
+              <w:rPr>
+                <w:sz w:val="24"/>
+                <w:szCs w:val="24"/>
+              </w:rPr>
+              <w:t>Composizione</w:t>
+            </w:r>
+          </w:p>
+        </w:tc>
+        <w:tc>
+          <w:tcPr>
+            <w:tcW w:w="6934" w:type="dxa"/>
+            <w:hideMark/>
+          </w:tcPr>
+          <w:p>
+            <w:pPr>
+              <w:cnfStyle w:val="000000000000" w:firstRow="0" w:lastRow="0" w:firstColumn="0" w:lastColumn="0" w:oddVBand="0" w:evenVBand="0" w:oddHBand="0" w:evenHBand="0" w:firstRowFirstColumn="0" w:firstRowLastColumn="0" w:lastRowFirstColumn="0" w:lastRowLastColumn="0"/>
+              <w:rPr>
+                <w:b/>
+                <w:bCs/>
+                <w:sz w:val="24"/>
+                <w:szCs w:val="24"/>
+                <w:lang w:val="en-US"/>
+              </w:rPr>
+            </w:pPr>
+            <w:proofErr w:type="spellStart"/>
+            <w:r>
+              <w:rPr>
+                <w:sz w:val="24"/>
+                <w:szCs w:val="24"/>
+                <w:lang w:val="en-US"/>
+              </w:rPr>
+              <w:t>Chiave</w:t>
+            </w:r>
+            <w:proofErr w:type="spellEnd"/>
+            <w:r>
+              <w:rPr>
+                <w:sz w:val="24"/>
+                <w:szCs w:val="24"/>
+                <w:lang w:val="en-US"/>
+              </w:rPr>
+              <w:t xml:space="preserve"> </w:t>
+            </w:r>
+            <w:proofErr w:type="spellStart"/>
+            <w:r>
+              <w:rPr>
+                <w:sz w:val="24"/>
+                <w:szCs w:val="24"/>
+                <w:lang w:val="en-US"/>
+              </w:rPr>
+              <w:t>esterna</w:t>
+            </w:r>
+            <w:proofErr w:type="spellEnd"/>
+            <w:r>
+              <w:rPr>
+                <w:sz w:val="24"/>
+                <w:szCs w:val="24"/>
+                <w:lang w:val="en-US"/>
+              </w:rPr>
+              <w:t xml:space="preserve"> in </w:t>
+            </w:r>
+            <w:proofErr w:type="spellStart"/>
+            <w:r>
+              <w:rPr>
+                <w:b/>
+                <w:bCs/>
+                <w:sz w:val="24"/>
+                <w:szCs w:val="24"/>
+                <w:lang w:val="en-US"/>
+              </w:rPr>
+              <w:t>CompMeeting</w:t>
+            </w:r>
+            <w:proofErr w:type="spellEnd"/>
+            <w:r>
+              <w:rPr>
+                <w:b/>
+                <w:bCs/>
+                <w:sz w:val="24"/>
+                <w:szCs w:val="24"/>
+                <w:lang w:val="en-US"/>
+              </w:rPr>
+              <w:t xml:space="preserve"> </w:t>
+            </w:r>
+            <w:r>
+              <w:rPr>
+                <w:sz w:val="24"/>
+                <w:szCs w:val="24"/>
+                <w:lang w:val="en-US"/>
+              </w:rPr>
+              <w:t xml:space="preserve">−→ </w:t>
+            </w:r>
+            <w:r>
+              <w:rPr>
+                <w:b/>
+                <w:bCs/>
+                <w:sz w:val="24"/>
+                <w:szCs w:val="24"/>
+                <w:lang w:val="en-US"/>
+              </w:rPr>
+              <w:t>Meeting</w:t>
+            </w:r>
+          </w:p>
+        </w:tc>
+      </w:tr>
+    </w:tbl>
     <w:p>
       <w:pPr>
         <w:rPr>
@@ -9038,22 +9676,12 @@
           <w:szCs w:val="32"/>
         </w:rPr>
       </w:pPr>
-    </w:p>
-    <w:p>
-      <w:pPr>
+      <w:r>
         <w:rPr>
           <w:rFonts w:ascii="Times New Roman" w:hAnsi="Times New Roman" w:cs="Times New Roman"/>
           <w:sz w:val="32"/>
           <w:szCs w:val="32"/>
         </w:rPr>
-      </w:pPr>
-      <w:r>
-        <w:rPr>
-          <w:rFonts w:ascii="Times New Roman" w:hAnsi="Times New Roman" w:cs="Times New Roman"/>
-          <w:sz w:val="32"/>
-          <w:szCs w:val="32"/>
-        </w:rPr>
-        <w:lastRenderedPageBreak/>
         <w:t>3.2 Schema Logico</w:t>
       </w:r>
     </w:p>
@@ -10618,6 +11246,7 @@
           <w:sz w:val="28"/>
           <w:szCs w:val="28"/>
         </w:rPr>
+        <w:lastRenderedPageBreak/>
         <w:t xml:space="preserve">4.1.3 Definizione della tabella </w:t>
       </w:r>
       <w:r>
@@ -10816,7 +11445,6 @@
           <w:sz w:val="28"/>
           <w:szCs w:val="28"/>
         </w:rPr>
-        <w:lastRenderedPageBreak/>
         <w:drawing>
           <wp:inline distT="0" distB="0" distL="0" distR="0" wp14:anchorId="0479AA74" wp14:editId="739FA69A">
             <wp:extent cx="6120130" cy="2875280"/>
@@ -11048,6 +11676,7 @@
           <w:sz w:val="28"/>
           <w:szCs w:val="28"/>
         </w:rPr>
+        <w:lastRenderedPageBreak/>
         <w:t xml:space="preserve">4.1.8 Definizione della tabella </w:t>
       </w:r>
       <w:r>
@@ -11248,7 +11877,6 @@
           <w:sz w:val="28"/>
           <w:szCs w:val="28"/>
         </w:rPr>
-        <w:lastRenderedPageBreak/>
         <w:t xml:space="preserve">4.1.10 Definizione della tabella </w:t>
       </w:r>
       <w:r>
@@ -12545,6 +13173,75 @@
       <w:shd w:val="clear" w:color="auto" w:fill="E1DFDD"/>
     </w:rPr>
   </w:style>
+  <w:style w:type="table" w:styleId="Tabellaelenco6acolori">
+    <w:name w:val="List Table 6 Colorful"/>
+    <w:basedOn w:val="Tabellanormale"/>
+    <w:uiPriority w:val="51"/>
+    <w:rsid w:val="00F60F80"/>
+    <w:pPr>
+      <w:spacing w:after="0" w:line="240" w:lineRule="auto"/>
+    </w:pPr>
+    <w:rPr>
+      <w:color w:val="000000" w:themeColor="text1"/>
+    </w:rPr>
+    <w:tblPr>
+      <w:tblStyleRowBandSize w:val="1"/>
+      <w:tblStyleColBandSize w:val="1"/>
+      <w:tblInd w:w="0" w:type="nil"/>
+      <w:tblBorders>
+        <w:top w:val="single" w:sz="4" w:space="0" w:color="000000" w:themeColor="text1"/>
+        <w:bottom w:val="single" w:sz="4" w:space="0" w:color="000000" w:themeColor="text1"/>
+      </w:tblBorders>
+    </w:tblPr>
+    <w:tblStylePr w:type="firstRow">
+      <w:rPr>
+        <w:b/>
+        <w:bCs/>
+      </w:rPr>
+      <w:tblPr/>
+      <w:tcPr>
+        <w:tcBorders>
+          <w:bottom w:val="single" w:sz="4" w:space="0" w:color="000000" w:themeColor="text1"/>
+        </w:tcBorders>
+      </w:tcPr>
+    </w:tblStylePr>
+    <w:tblStylePr w:type="lastRow">
+      <w:rPr>
+        <w:b/>
+        <w:bCs/>
+      </w:rPr>
+      <w:tblPr/>
+      <w:tcPr>
+        <w:tcBorders>
+          <w:top w:val="double" w:sz="4" w:space="0" w:color="000000" w:themeColor="text1"/>
+        </w:tcBorders>
+      </w:tcPr>
+    </w:tblStylePr>
+    <w:tblStylePr w:type="firstCol">
+      <w:rPr>
+        <w:b/>
+        <w:bCs/>
+      </w:rPr>
+    </w:tblStylePr>
+    <w:tblStylePr w:type="lastCol">
+      <w:rPr>
+        <w:b/>
+        <w:bCs/>
+      </w:rPr>
+    </w:tblStylePr>
+    <w:tblStylePr w:type="band1Vert">
+      <w:tblPr/>
+      <w:tcPr>
+        <w:shd w:val="clear" w:color="auto" w:fill="CCCCCC" w:themeFill="text1" w:themeFillTint="33"/>
+      </w:tcPr>
+    </w:tblStylePr>
+    <w:tblStylePr w:type="band1Horz">
+      <w:tblPr/>
+      <w:tcPr>
+        <w:shd w:val="clear" w:color="auto" w:fill="CCCCCC" w:themeFill="text1" w:themeFillTint="33"/>
+      </w:tcPr>
+    </w:tblStylePr>
+  </w:style>
 </w:styles>
 </file>
 

</xml_diff>

<commit_message>
Aggiunta check e trigger; aggiornamento documentazione
</commit_message>
<xml_diff>
--- a/BD/DocumentazioneBD.docx
+++ b/BD/DocumentazioneBD.docx
@@ -229,25 +229,7 @@
           <w:sz w:val="24"/>
           <w:szCs w:val="24"/>
         </w:rPr>
-        <w:t xml:space="preserve"> Il sistema permetterà anche l'organizzazione di meeting fisicamente, in sale riunioni, o telematicamente su una piattaforma di videoconferenza. Si terrà traccia delle partecipazioni ai progetti ed </w:t>
-      </w:r>
-      <w:proofErr w:type="gramStart"/>
-      <w:r>
-        <w:rPr>
-          <w:rFonts w:ascii="Times New Roman" w:hAnsi="Times New Roman" w:cs="Times New Roman"/>
-          <w:sz w:val="24"/>
-          <w:szCs w:val="24"/>
-        </w:rPr>
-        <w:t>ai meeting</w:t>
-      </w:r>
-      <w:proofErr w:type="gramEnd"/>
-      <w:r>
-        <w:rPr>
-          <w:rFonts w:ascii="Times New Roman" w:hAnsi="Times New Roman" w:cs="Times New Roman"/>
-          <w:sz w:val="24"/>
-          <w:szCs w:val="24"/>
-        </w:rPr>
-        <w:t>, ai fini della valutazione del singolo partecipante. In fase di creazione di un nuovo progetto, i partecipanti dovranno essere selezionati in base a criteri di ricerca che includono anche il salario medio e la valutazione aziendale del partecipante, oltre alla tipologia di progetti cui ha preso parte.</w:t>
+        <w:t xml:space="preserve"> Il sistema permetterà anche l'organizzazione di meeting fisicamente, in sale riunioni, o telematicamente su una piattaforma di videoconferenza. Si terrà traccia delle partecipazioni ai progetti ed ai meeting, ai fini della valutazione del singolo partecipante. In fase di creazione di un nuovo progetto, i partecipanti dovranno essere selezionati in base a criteri di ricerca che includono anche il salario medio e la valutazione aziendale del partecipante, oltre alla tipologia di progetti cui ha preso parte.</w:t>
       </w:r>
     </w:p>
     <w:p>
@@ -990,7 +972,6 @@
         <w:t xml:space="preserve">seguire per l’attributo multiplo </w:t>
       </w:r>
       <w:proofErr w:type="spellStart"/>
-      <w:proofErr w:type="gramStart"/>
       <w:r>
         <w:rPr>
           <w:rFonts w:ascii="Times New Roman" w:hAnsi="Times New Roman" w:cs="Times New Roman"/>
@@ -1002,7 +983,6 @@
         <w:t>ProgettiRealizzati</w:t>
       </w:r>
       <w:proofErr w:type="spellEnd"/>
-      <w:proofErr w:type="gramEnd"/>
       <w:r>
         <w:rPr>
           <w:rFonts w:ascii="Times New Roman" w:hAnsi="Times New Roman" w:cs="Times New Roman"/>
@@ -1211,25 +1191,7 @@
           <w:sz w:val="24"/>
           <w:szCs w:val="24"/>
         </w:rPr>
-        <w:t xml:space="preserve"> si procederà all’eliminazione “schiacciando” </w:t>
-      </w:r>
-      <w:proofErr w:type="gramStart"/>
-      <w:r>
-        <w:rPr>
-          <w:rFonts w:ascii="Times New Roman" w:hAnsi="Times New Roman" w:cs="Times New Roman"/>
-          <w:sz w:val="24"/>
-          <w:szCs w:val="24"/>
-        </w:rPr>
-        <w:t>la superclasse</w:t>
-      </w:r>
-      <w:proofErr w:type="gramEnd"/>
-      <w:r>
-        <w:rPr>
-          <w:rFonts w:ascii="Times New Roman" w:hAnsi="Times New Roman" w:cs="Times New Roman"/>
-          <w:sz w:val="24"/>
-          <w:szCs w:val="24"/>
-        </w:rPr>
-        <w:t xml:space="preserve"> nelle sottoclassi</w:t>
+        <w:t xml:space="preserve"> si procederà all’eliminazione “schiacciando” la superclasse nelle sottoclassi</w:t>
       </w:r>
       <w:r>
         <w:rPr>
@@ -2064,7 +2026,6 @@
                 <w:szCs w:val="24"/>
               </w:rPr>
             </w:pPr>
-            <w:proofErr w:type="gramStart"/>
             <w:r>
               <w:rPr>
                 <w:rFonts w:ascii="Times New Roman" w:hAnsi="Times New Roman" w:cs="Times New Roman"/>
@@ -2074,18 +2035,46 @@
                 <w:sz w:val="24"/>
                 <w:szCs w:val="24"/>
               </w:rPr>
-              <w:t>Email</w:t>
-            </w:r>
-            <w:proofErr w:type="gramEnd"/>
-            <w:r>
-              <w:rPr>
-                <w:rFonts w:ascii="Times New Roman" w:hAnsi="Times New Roman" w:cs="Times New Roman"/>
-                <w:b/>
-                <w:bCs/>
+              <w:t xml:space="preserve">Email </w:t>
+            </w:r>
+            <w:r>
+              <w:rPr>
+                <w:rFonts w:ascii="Times New Roman" w:hAnsi="Times New Roman" w:cs="Times New Roman"/>
                 <w:color w:val="000000" w:themeColor="text1"/>
                 <w:sz w:val="24"/>
                 <w:szCs w:val="24"/>
               </w:rPr>
+              <w:t>(</w:t>
+            </w:r>
+            <w:proofErr w:type="spellStart"/>
+            <w:r>
+              <w:rPr>
+                <w:rFonts w:ascii="Times New Roman" w:hAnsi="Times New Roman" w:cs="Times New Roman"/>
+                <w:color w:val="000000" w:themeColor="text1"/>
+                <w:sz w:val="24"/>
+                <w:szCs w:val="24"/>
+              </w:rPr>
+              <w:t>varchar</w:t>
+            </w:r>
+            <w:proofErr w:type="spellEnd"/>
+            <w:r>
+              <w:rPr>
+                <w:rFonts w:ascii="Times New Roman" w:hAnsi="Times New Roman" w:cs="Times New Roman"/>
+                <w:color w:val="000000" w:themeColor="text1"/>
+                <w:sz w:val="24"/>
+                <w:szCs w:val="24"/>
+              </w:rPr>
+              <w:t>, opzionale): specifica l’indirizzo di posta elettronica del</w:t>
+            </w:r>
+            <w:r>
+              <w:rPr>
+                <w:rFonts w:ascii="Times New Roman" w:hAnsi="Times New Roman" w:cs="Times New Roman"/>
+                <w:b/>
+                <w:bCs/>
+                <w:color w:val="000000" w:themeColor="text1"/>
+                <w:sz w:val="24"/>
+                <w:szCs w:val="24"/>
+              </w:rPr>
               <w:t xml:space="preserve"> </w:t>
             </w:r>
             <w:r>
@@ -2095,7 +2084,38 @@
                 <w:sz w:val="24"/>
                 <w:szCs w:val="24"/>
               </w:rPr>
-              <w:t>(</w:t>
+              <w:t>partecipante.</w:t>
+            </w:r>
+          </w:p>
+          <w:p>
+            <w:pPr>
+              <w:cnfStyle w:val="000000000000" w:firstRow="0" w:lastRow="0" w:firstColumn="0" w:lastColumn="0" w:oddVBand="0" w:evenVBand="0" w:oddHBand="0" w:evenHBand="0" w:firstRowFirstColumn="0" w:firstRowLastColumn="0" w:lastRowFirstColumn="0" w:lastRowLastColumn="0"/>
+              <w:rPr>
+                <w:rFonts w:ascii="Times New Roman" w:hAnsi="Times New Roman" w:cs="Times New Roman"/>
+                <w:color w:val="000000" w:themeColor="text1"/>
+                <w:sz w:val="24"/>
+                <w:szCs w:val="24"/>
+              </w:rPr>
+            </w:pPr>
+            <w:r>
+              <w:rPr>
+                <w:rFonts w:ascii="Times New Roman" w:hAnsi="Times New Roman" w:cs="Times New Roman"/>
+                <w:b/>
+                <w:bCs/>
+                <w:color w:val="000000" w:themeColor="text1"/>
+                <w:sz w:val="24"/>
+                <w:szCs w:val="24"/>
+              </w:rPr>
+              <w:t>Password</w:t>
+            </w:r>
+            <w:r>
+              <w:rPr>
+                <w:rFonts w:ascii="Times New Roman" w:hAnsi="Times New Roman" w:cs="Times New Roman"/>
+                <w:color w:val="000000" w:themeColor="text1"/>
+                <w:sz w:val="24"/>
+                <w:szCs w:val="24"/>
+              </w:rPr>
+              <w:t xml:space="preserve"> (</w:t>
             </w:r>
             <w:proofErr w:type="spellStart"/>
             <w:r>
@@ -2115,18 +2135,16 @@
                 <w:sz w:val="24"/>
                 <w:szCs w:val="24"/>
               </w:rPr>
-              <w:t>, opzionale): specifica l’indirizzo di posta elettronica del</w:t>
-            </w:r>
-            <w:r>
-              <w:rPr>
-                <w:rFonts w:ascii="Times New Roman" w:hAnsi="Times New Roman" w:cs="Times New Roman"/>
-                <w:b/>
-                <w:bCs/>
+              <w:t>, opzionale): indica la sequenza di caratteri alfanumerici</w:t>
+            </w:r>
+            <w:r>
+              <w:rPr>
+                <w:rFonts w:ascii="Times New Roman" w:hAnsi="Times New Roman" w:cs="Times New Roman"/>
                 <w:color w:val="000000" w:themeColor="text1"/>
                 <w:sz w:val="24"/>
                 <w:szCs w:val="24"/>
               </w:rPr>
-              <w:t xml:space="preserve"> </w:t>
+              <w:t xml:space="preserve"> necessaria</w:t>
             </w:r>
             <w:r>
               <w:rPr>
@@ -2135,105 +2153,25 @@
                 <w:sz w:val="24"/>
                 <w:szCs w:val="24"/>
               </w:rPr>
-              <w:t>partecipante.</w:t>
-            </w:r>
-          </w:p>
-          <w:p>
-            <w:pPr>
-              <w:cnfStyle w:val="000000000000" w:firstRow="0" w:lastRow="0" w:firstColumn="0" w:lastColumn="0" w:oddVBand="0" w:evenVBand="0" w:oddHBand="0" w:evenHBand="0" w:firstRowFirstColumn="0" w:firstRowLastColumn="0" w:lastRowFirstColumn="0" w:lastRowLastColumn="0"/>
+              <w:t xml:space="preserve"> per accedere alla </w:t>
+            </w:r>
+            <w:r>
               <w:rPr>
                 <w:rFonts w:ascii="Times New Roman" w:hAnsi="Times New Roman" w:cs="Times New Roman"/>
                 <w:color w:val="000000" w:themeColor="text1"/>
                 <w:sz w:val="24"/>
                 <w:szCs w:val="24"/>
               </w:rPr>
-            </w:pPr>
-            <w:r>
-              <w:rPr>
-                <w:rFonts w:ascii="Times New Roman" w:hAnsi="Times New Roman" w:cs="Times New Roman"/>
-                <w:b/>
-                <w:bCs/>
+              <w:t>e</w:t>
+            </w:r>
+            <w:r>
+              <w:rPr>
+                <w:rFonts w:ascii="Times New Roman" w:hAnsi="Times New Roman" w:cs="Times New Roman"/>
                 <w:color w:val="000000" w:themeColor="text1"/>
                 <w:sz w:val="24"/>
                 <w:szCs w:val="24"/>
               </w:rPr>
-              <w:t>Password</w:t>
-            </w:r>
-            <w:r>
-              <w:rPr>
-                <w:rFonts w:ascii="Times New Roman" w:hAnsi="Times New Roman" w:cs="Times New Roman"/>
-                <w:color w:val="000000" w:themeColor="text1"/>
-                <w:sz w:val="24"/>
-                <w:szCs w:val="24"/>
-              </w:rPr>
-              <w:t xml:space="preserve"> (</w:t>
-            </w:r>
-            <w:proofErr w:type="spellStart"/>
-            <w:r>
-              <w:rPr>
-                <w:rFonts w:ascii="Times New Roman" w:hAnsi="Times New Roman" w:cs="Times New Roman"/>
-                <w:color w:val="000000" w:themeColor="text1"/>
-                <w:sz w:val="24"/>
-                <w:szCs w:val="24"/>
-              </w:rPr>
-              <w:t>varchar</w:t>
-            </w:r>
-            <w:proofErr w:type="spellEnd"/>
-            <w:r>
-              <w:rPr>
-                <w:rFonts w:ascii="Times New Roman" w:hAnsi="Times New Roman" w:cs="Times New Roman"/>
-                <w:color w:val="000000" w:themeColor="text1"/>
-                <w:sz w:val="24"/>
-                <w:szCs w:val="24"/>
-              </w:rPr>
-              <w:t>, opzionale): indica la sequenza di caratteri alfanumerici</w:t>
-            </w:r>
-            <w:r>
-              <w:rPr>
-                <w:rFonts w:ascii="Times New Roman" w:hAnsi="Times New Roman" w:cs="Times New Roman"/>
-                <w:color w:val="000000" w:themeColor="text1"/>
-                <w:sz w:val="24"/>
-                <w:szCs w:val="24"/>
-              </w:rPr>
-              <w:t xml:space="preserve"> necessaria</w:t>
-            </w:r>
-            <w:r>
-              <w:rPr>
-                <w:rFonts w:ascii="Times New Roman" w:hAnsi="Times New Roman" w:cs="Times New Roman"/>
-                <w:color w:val="000000" w:themeColor="text1"/>
-                <w:sz w:val="24"/>
-                <w:szCs w:val="24"/>
-              </w:rPr>
-              <w:t xml:space="preserve"> per accedere alla </w:t>
-            </w:r>
-            <w:proofErr w:type="gramStart"/>
-            <w:r>
-              <w:rPr>
-                <w:rFonts w:ascii="Times New Roman" w:hAnsi="Times New Roman" w:cs="Times New Roman"/>
-                <w:color w:val="000000" w:themeColor="text1"/>
-                <w:sz w:val="24"/>
-                <w:szCs w:val="24"/>
-              </w:rPr>
-              <w:t>e</w:t>
-            </w:r>
-            <w:r>
-              <w:rPr>
-                <w:rFonts w:ascii="Times New Roman" w:hAnsi="Times New Roman" w:cs="Times New Roman"/>
-                <w:color w:val="000000" w:themeColor="text1"/>
-                <w:sz w:val="24"/>
-                <w:szCs w:val="24"/>
-              </w:rPr>
-              <w:t>mail</w:t>
-            </w:r>
-            <w:proofErr w:type="gramEnd"/>
-            <w:r>
-              <w:rPr>
-                <w:rFonts w:ascii="Times New Roman" w:hAnsi="Times New Roman" w:cs="Times New Roman"/>
-                <w:color w:val="000000" w:themeColor="text1"/>
-                <w:sz w:val="24"/>
-                <w:szCs w:val="24"/>
-              </w:rPr>
-              <w:t>.</w:t>
+              <w:t>mail.</w:t>
             </w:r>
           </w:p>
           <w:p>
@@ -3336,7 +3274,6 @@
                 <w:szCs w:val="26"/>
               </w:rPr>
             </w:pPr>
-            <w:proofErr w:type="gramStart"/>
             <w:r>
               <w:rPr>
                 <w:rFonts w:ascii="Times New Roman" w:hAnsi="Times New Roman" w:cs="Times New Roman"/>
@@ -3345,7 +3282,6 @@
               </w:rPr>
               <w:t>Meeting</w:t>
             </w:r>
-            <w:proofErr w:type="gramEnd"/>
           </w:p>
         </w:tc>
         <w:tc>
@@ -3773,25 +3709,7 @@
                 <w:sz w:val="24"/>
                 <w:szCs w:val="24"/>
               </w:rPr>
-              <w:t xml:space="preserve"> la piattaforma utilizzata nel caso in cui </w:t>
-            </w:r>
-            <w:proofErr w:type="gramStart"/>
-            <w:r>
-              <w:rPr>
-                <w:rFonts w:ascii="Times New Roman" w:hAnsi="Times New Roman" w:cs="Times New Roman"/>
-                <w:sz w:val="24"/>
-                <w:szCs w:val="24"/>
-              </w:rPr>
-              <w:t>il meeting</w:t>
-            </w:r>
-            <w:proofErr w:type="gramEnd"/>
-            <w:r>
-              <w:rPr>
-                <w:rFonts w:ascii="Times New Roman" w:hAnsi="Times New Roman" w:cs="Times New Roman"/>
-                <w:sz w:val="24"/>
-                <w:szCs w:val="24"/>
-              </w:rPr>
-              <w:t xml:space="preserve"> si tenga in modalità telematica.</w:t>
+              <w:t xml:space="preserve"> la piattaforma utilizzata nel caso in cui il meeting si tenga in modalità telematica.</w:t>
             </w:r>
           </w:p>
         </w:tc>
@@ -4306,18 +4224,8 @@
                 <w:sz w:val="26"/>
                 <w:szCs w:val="26"/>
               </w:rPr>
-              <w:t xml:space="preserve">Classi </w:t>
-            </w:r>
-            <w:proofErr w:type="spellStart"/>
-            <w:r>
-              <w:rPr>
-                <w:rFonts w:ascii="Times New Roman" w:hAnsi="Times New Roman" w:cs="Times New Roman"/>
-                <w:sz w:val="26"/>
-                <w:szCs w:val="26"/>
-              </w:rPr>
-              <w:t>Coinvoilte</w:t>
-            </w:r>
-            <w:proofErr w:type="spellEnd"/>
+              <w:t>Classi Coinvolte</w:t>
+            </w:r>
           </w:p>
         </w:tc>
       </w:tr>
@@ -4385,45 +4293,23 @@
                 <w:szCs w:val="24"/>
               </w:rPr>
             </w:pPr>
-            <w:proofErr w:type="gramStart"/>
-            <w:r>
-              <w:rPr>
-                <w:rFonts w:ascii="Times New Roman" w:hAnsi="Times New Roman" w:cs="Times New Roman"/>
-                <w:b/>
-                <w:bCs/>
-                <w:sz w:val="24"/>
-                <w:szCs w:val="24"/>
-              </w:rPr>
-              <w:t>Partecipante[</w:t>
-            </w:r>
-            <w:proofErr w:type="gramEnd"/>
-            <w:r>
-              <w:rPr>
-                <w:rFonts w:ascii="Times New Roman" w:hAnsi="Times New Roman" w:cs="Times New Roman"/>
-                <w:b/>
-                <w:bCs/>
-                <w:sz w:val="24"/>
-                <w:szCs w:val="24"/>
-              </w:rPr>
-              <w:t xml:space="preserve">1.. *] </w:t>
-            </w:r>
-            <w:proofErr w:type="gramStart"/>
-            <w:r>
-              <w:rPr>
-                <w:rFonts w:ascii="Times New Roman" w:hAnsi="Times New Roman" w:cs="Times New Roman"/>
-                <w:sz w:val="24"/>
-                <w:szCs w:val="24"/>
-              </w:rPr>
-              <w:t>ruolo</w:t>
-            </w:r>
-            <w:proofErr w:type="gramEnd"/>
-            <w:r>
-              <w:rPr>
-                <w:rFonts w:ascii="Times New Roman" w:hAnsi="Times New Roman" w:cs="Times New Roman"/>
-                <w:sz w:val="24"/>
-                <w:szCs w:val="24"/>
-              </w:rPr>
-              <w:t xml:space="preserve"> </w:t>
+            <w:r>
+              <w:rPr>
+                <w:rFonts w:ascii="Times New Roman" w:hAnsi="Times New Roman" w:cs="Times New Roman"/>
+                <w:b/>
+                <w:bCs/>
+                <w:sz w:val="24"/>
+                <w:szCs w:val="24"/>
+              </w:rPr>
+              <w:t xml:space="preserve">Partecipante[1.. *] </w:t>
+            </w:r>
+            <w:r>
+              <w:rPr>
+                <w:rFonts w:ascii="Times New Roman" w:hAnsi="Times New Roman" w:cs="Times New Roman"/>
+                <w:sz w:val="24"/>
+                <w:szCs w:val="24"/>
+              </w:rPr>
+              <w:t xml:space="preserve">ruolo </w:t>
             </w:r>
             <w:r>
               <w:rPr>
@@ -4469,27 +4355,15 @@
                 <w:szCs w:val="24"/>
               </w:rPr>
             </w:pPr>
-            <w:proofErr w:type="gramStart"/>
-            <w:r>
-              <w:rPr>
-                <w:rFonts w:ascii="Times New Roman" w:hAnsi="Times New Roman" w:cs="Times New Roman"/>
-                <w:b/>
-                <w:bCs/>
-                <w:sz w:val="24"/>
-                <w:szCs w:val="24"/>
-              </w:rPr>
-              <w:t>Azienda[</w:t>
-            </w:r>
-            <w:proofErr w:type="gramEnd"/>
-            <w:r>
-              <w:rPr>
-                <w:rFonts w:ascii="Times New Roman" w:hAnsi="Times New Roman" w:cs="Times New Roman"/>
-                <w:b/>
-                <w:bCs/>
-                <w:sz w:val="24"/>
-                <w:szCs w:val="24"/>
-              </w:rPr>
-              <w:t xml:space="preserve">1] </w:t>
+            <w:r>
+              <w:rPr>
+                <w:rFonts w:ascii="Times New Roman" w:hAnsi="Times New Roman" w:cs="Times New Roman"/>
+                <w:b/>
+                <w:bCs/>
+                <w:sz w:val="24"/>
+                <w:szCs w:val="24"/>
+              </w:rPr>
+              <w:t xml:space="preserve">Azienda[1] </w:t>
             </w:r>
             <w:r>
               <w:rPr>
@@ -4592,29 +4466,7 @@
                 <w:sz w:val="24"/>
                 <w:szCs w:val="24"/>
               </w:rPr>
-              <w:t>Progetto [</w:t>
-            </w:r>
-            <w:proofErr w:type="gramStart"/>
-            <w:r>
-              <w:rPr>
-                <w:rFonts w:ascii="Times New Roman" w:hAnsi="Times New Roman" w:cs="Times New Roman"/>
-                <w:b/>
-                <w:bCs/>
-                <w:sz w:val="24"/>
-                <w:szCs w:val="24"/>
-              </w:rPr>
-              <w:t>1..</w:t>
-            </w:r>
-            <w:proofErr w:type="gramEnd"/>
-            <w:r>
-              <w:rPr>
-                <w:rFonts w:ascii="Times New Roman" w:hAnsi="Times New Roman" w:cs="Times New Roman"/>
-                <w:b/>
-                <w:bCs/>
-                <w:sz w:val="24"/>
-                <w:szCs w:val="24"/>
-              </w:rPr>
-              <w:t xml:space="preserve"> *] </w:t>
+              <w:t xml:space="preserve">Progetto [1.. *] </w:t>
             </w:r>
             <w:r>
               <w:rPr>
@@ -4658,27 +4510,15 @@
               </w:rPr>
               <w:br/>
             </w:r>
-            <w:proofErr w:type="gramStart"/>
-            <w:r>
-              <w:rPr>
-                <w:rFonts w:ascii="Times New Roman" w:hAnsi="Times New Roman" w:cs="Times New Roman"/>
-                <w:b/>
-                <w:bCs/>
-                <w:sz w:val="24"/>
-                <w:szCs w:val="24"/>
-              </w:rPr>
-              <w:t>Azienda[</w:t>
-            </w:r>
-            <w:proofErr w:type="gramEnd"/>
-            <w:r>
-              <w:rPr>
-                <w:rFonts w:ascii="Times New Roman" w:hAnsi="Times New Roman" w:cs="Times New Roman"/>
-                <w:b/>
-                <w:bCs/>
-                <w:sz w:val="24"/>
-                <w:szCs w:val="24"/>
-              </w:rPr>
-              <w:t xml:space="preserve">1] </w:t>
+            <w:r>
+              <w:rPr>
+                <w:rFonts w:ascii="Times New Roman" w:hAnsi="Times New Roman" w:cs="Times New Roman"/>
+                <w:b/>
+                <w:bCs/>
+                <w:sz w:val="24"/>
+                <w:szCs w:val="24"/>
+              </w:rPr>
+              <w:t xml:space="preserve">Azienda[1] </w:t>
             </w:r>
             <w:r>
               <w:rPr>
@@ -4803,7 +4643,6 @@
                 <w:szCs w:val="24"/>
               </w:rPr>
             </w:pPr>
-            <w:proofErr w:type="gramStart"/>
             <w:r>
               <w:rPr>
                 <w:rFonts w:ascii="Times New Roman" w:hAnsi="Times New Roman" w:cs="Times New Roman"/>
@@ -4813,28 +4652,27 @@
                 <w:sz w:val="24"/>
                 <w:szCs w:val="24"/>
               </w:rPr>
-              <w:t>Progetto[</w:t>
-            </w:r>
-            <w:proofErr w:type="gramEnd"/>
-            <w:r>
-              <w:rPr>
-                <w:rFonts w:ascii="Times New Roman" w:hAnsi="Times New Roman" w:cs="Times New Roman"/>
-                <w:b/>
-                <w:bCs/>
+              <w:t xml:space="preserve">Progetto[1] </w:t>
+            </w:r>
+            <w:r>
+              <w:rPr>
+                <w:rFonts w:ascii="Times New Roman" w:hAnsi="Times New Roman" w:cs="Times New Roman"/>
                 <w:color w:val="000000"/>
                 <w:sz w:val="24"/>
                 <w:szCs w:val="24"/>
               </w:rPr>
-              <w:t xml:space="preserve">1] </w:t>
-            </w:r>
-            <w:r>
-              <w:rPr>
-                <w:rFonts w:ascii="Times New Roman" w:hAnsi="Times New Roman" w:cs="Times New Roman"/>
+              <w:t xml:space="preserve">ruolo </w:t>
+            </w:r>
+            <w:r>
+              <w:rPr>
+                <w:rFonts w:ascii="Times New Roman" w:hAnsi="Times New Roman" w:cs="Times New Roman"/>
+                <w:b/>
+                <w:bCs/>
                 <w:color w:val="000000"/>
                 <w:sz w:val="24"/>
                 <w:szCs w:val="24"/>
               </w:rPr>
-              <w:t xml:space="preserve">ruolo </w:t>
+              <w:t>E’ r</w:t>
             </w:r>
             <w:r>
               <w:rPr>
@@ -4845,7 +4683,7 @@
                 <w:sz w:val="24"/>
                 <w:szCs w:val="24"/>
               </w:rPr>
-              <w:t>E’ r</w:t>
+              <w:t>eali</w:t>
             </w:r>
             <w:r>
               <w:rPr>
@@ -4856,7 +4694,7 @@
                 <w:sz w:val="24"/>
                 <w:szCs w:val="24"/>
               </w:rPr>
-              <w:t>eali</w:t>
+              <w:t>z</w:t>
             </w:r>
             <w:r>
               <w:rPr>
@@ -4867,18 +4705,16 @@
                 <w:sz w:val="24"/>
                 <w:szCs w:val="24"/>
               </w:rPr>
-              <w:t>z</w:t>
-            </w:r>
-            <w:r>
-              <w:rPr>
-                <w:rFonts w:ascii="Times New Roman" w:hAnsi="Times New Roman" w:cs="Times New Roman"/>
-                <w:b/>
-                <w:bCs/>
+              <w:t>zato da</w:t>
+            </w:r>
+            <w:r>
+              <w:rPr>
+                <w:rFonts w:ascii="Times New Roman" w:hAnsi="Times New Roman" w:cs="Times New Roman"/>
                 <w:color w:val="000000"/>
                 <w:sz w:val="24"/>
                 <w:szCs w:val="24"/>
               </w:rPr>
-              <w:t>zato da</w:t>
+              <w:t xml:space="preserve">: indica </w:t>
             </w:r>
             <w:r>
               <w:rPr>
@@ -4887,51 +4723,29 @@
                 <w:sz w:val="24"/>
                 <w:szCs w:val="24"/>
               </w:rPr>
-              <w:t xml:space="preserve">: indica </w:t>
-            </w:r>
-            <w:r>
+              <w:t>da quale partecipante è realizzato il progetto.</w:t>
+            </w:r>
+          </w:p>
+          <w:p>
+            <w:pPr>
+              <w:cnfStyle w:val="000000000000" w:firstRow="0" w:lastRow="0" w:firstColumn="0" w:lastColumn="0" w:oddVBand="0" w:evenVBand="0" w:oddHBand="0" w:evenHBand="0" w:firstRowFirstColumn="0" w:firstRowLastColumn="0" w:lastRowFirstColumn="0" w:lastRowLastColumn="0"/>
               <w:rPr>
                 <w:rFonts w:ascii="Times New Roman" w:hAnsi="Times New Roman" w:cs="Times New Roman"/>
                 <w:color w:val="000000"/>
                 <w:sz w:val="24"/>
                 <w:szCs w:val="24"/>
               </w:rPr>
-              <w:t>da quale partecipante è realizzato il progetto.</w:t>
-            </w:r>
-          </w:p>
-          <w:p>
-            <w:pPr>
-              <w:cnfStyle w:val="000000000000" w:firstRow="0" w:lastRow="0" w:firstColumn="0" w:lastColumn="0" w:oddVBand="0" w:evenVBand="0" w:oddHBand="0" w:evenHBand="0" w:firstRowFirstColumn="0" w:firstRowLastColumn="0" w:lastRowFirstColumn="0" w:lastRowLastColumn="0"/>
-              <w:rPr>
-                <w:rFonts w:ascii="Times New Roman" w:hAnsi="Times New Roman" w:cs="Times New Roman"/>
+            </w:pPr>
+            <w:r>
+              <w:rPr>
+                <w:rFonts w:ascii="Times New Roman" w:hAnsi="Times New Roman" w:cs="Times New Roman"/>
+                <w:b/>
+                <w:bCs/>
                 <w:color w:val="000000"/>
                 <w:sz w:val="24"/>
                 <w:szCs w:val="24"/>
               </w:rPr>
-            </w:pPr>
-            <w:proofErr w:type="gramStart"/>
-            <w:r>
-              <w:rPr>
-                <w:rFonts w:ascii="Times New Roman" w:hAnsi="Times New Roman" w:cs="Times New Roman"/>
-                <w:b/>
-                <w:bCs/>
-                <w:color w:val="000000"/>
-                <w:sz w:val="24"/>
-                <w:szCs w:val="24"/>
-              </w:rPr>
-              <w:t>Partecipanti[</w:t>
-            </w:r>
-            <w:proofErr w:type="gramEnd"/>
-            <w:r>
-              <w:rPr>
-                <w:rFonts w:ascii="Times New Roman" w:hAnsi="Times New Roman" w:cs="Times New Roman"/>
-                <w:b/>
-                <w:bCs/>
-                <w:color w:val="000000"/>
-                <w:sz w:val="24"/>
-                <w:szCs w:val="24"/>
-              </w:rPr>
-              <w:t>1..*]</w:t>
+              <w:t>Partecipanti[1..*]</w:t>
             </w:r>
             <w:r>
               <w:rPr>
@@ -5072,7 +4886,6 @@
                 <w:szCs w:val="24"/>
               </w:rPr>
             </w:pPr>
-            <w:proofErr w:type="gramStart"/>
             <w:r>
               <w:rPr>
                 <w:rFonts w:ascii="Times New Roman" w:hAnsi="Times New Roman" w:cs="Times New Roman"/>
@@ -5082,19 +4895,7 @@
                 <w:sz w:val="24"/>
                 <w:szCs w:val="24"/>
               </w:rPr>
-              <w:t>Privato[</w:t>
-            </w:r>
-            <w:proofErr w:type="gramEnd"/>
-            <w:r>
-              <w:rPr>
-                <w:rFonts w:ascii="Times New Roman" w:hAnsi="Times New Roman" w:cs="Times New Roman"/>
-                <w:b/>
-                <w:bCs/>
-                <w:color w:val="000000"/>
-                <w:sz w:val="24"/>
-                <w:szCs w:val="24"/>
-              </w:rPr>
-              <w:t>1]</w:t>
+              <w:t>Privato[1]</w:t>
             </w:r>
             <w:r>
               <w:rPr>
@@ -5293,7 +5094,6 @@
                 <w:szCs w:val="24"/>
               </w:rPr>
             </w:pPr>
-            <w:proofErr w:type="gramStart"/>
             <w:r>
               <w:rPr>
                 <w:rFonts w:ascii="Times New Roman" w:hAnsi="Times New Roman" w:cs="Times New Roman"/>
@@ -5303,39 +5103,36 @@
                 <w:sz w:val="24"/>
                 <w:szCs w:val="24"/>
               </w:rPr>
-              <w:t>Società[</w:t>
-            </w:r>
-            <w:proofErr w:type="gramEnd"/>
-            <w:r>
-              <w:rPr>
-                <w:rFonts w:ascii="Times New Roman" w:hAnsi="Times New Roman" w:cs="Times New Roman"/>
-                <w:b/>
-                <w:bCs/>
+              <w:t>Società[1]</w:t>
+            </w:r>
+            <w:r>
+              <w:rPr>
+                <w:rFonts w:ascii="Times New Roman" w:hAnsi="Times New Roman" w:cs="Times New Roman"/>
                 <w:color w:val="000000"/>
                 <w:sz w:val="24"/>
                 <w:szCs w:val="24"/>
               </w:rPr>
-              <w:t>1]</w:t>
-            </w:r>
-            <w:r>
-              <w:rPr>
-                <w:rFonts w:ascii="Times New Roman" w:hAnsi="Times New Roman" w:cs="Times New Roman"/>
+              <w:t xml:space="preserve"> ruolo </w:t>
+            </w:r>
+            <w:r>
+              <w:rPr>
+                <w:rFonts w:ascii="Times New Roman" w:hAnsi="Times New Roman" w:cs="Times New Roman"/>
+                <w:b/>
+                <w:bCs/>
                 <w:color w:val="000000"/>
                 <w:sz w:val="24"/>
                 <w:szCs w:val="24"/>
               </w:rPr>
-              <w:t xml:space="preserve"> ruolo </w:t>
-            </w:r>
-            <w:r>
-              <w:rPr>
-                <w:rFonts w:ascii="Times New Roman" w:hAnsi="Times New Roman" w:cs="Times New Roman"/>
-                <w:b/>
-                <w:bCs/>
+              <w:t>Commissiona</w:t>
+            </w:r>
+            <w:r>
+              <w:rPr>
+                <w:rFonts w:ascii="Times New Roman" w:hAnsi="Times New Roman" w:cs="Times New Roman"/>
                 <w:color w:val="000000"/>
                 <w:sz w:val="24"/>
                 <w:szCs w:val="24"/>
               </w:rPr>
-              <w:t>Commissiona</w:t>
+              <w:t xml:space="preserve">: indica </w:t>
             </w:r>
             <w:r>
               <w:rPr>
@@ -5344,51 +5141,29 @@
                 <w:sz w:val="24"/>
                 <w:szCs w:val="24"/>
               </w:rPr>
-              <w:t xml:space="preserve">: indica </w:t>
-            </w:r>
-            <w:r>
+              <w:t>quale progetto commissiona una società.</w:t>
+            </w:r>
+          </w:p>
+          <w:p>
+            <w:pPr>
+              <w:cnfStyle w:val="000000000000" w:firstRow="0" w:lastRow="0" w:firstColumn="0" w:lastColumn="0" w:oddVBand="0" w:evenVBand="0" w:oddHBand="0" w:evenHBand="0" w:firstRowFirstColumn="0" w:firstRowLastColumn="0" w:lastRowFirstColumn="0" w:lastRowLastColumn="0"/>
               <w:rPr>
                 <w:rFonts w:ascii="Times New Roman" w:hAnsi="Times New Roman" w:cs="Times New Roman"/>
                 <w:color w:val="000000"/>
                 <w:sz w:val="24"/>
                 <w:szCs w:val="24"/>
               </w:rPr>
-              <w:t>quale progetto commissiona una società.</w:t>
-            </w:r>
-          </w:p>
-          <w:p>
-            <w:pPr>
-              <w:cnfStyle w:val="000000000000" w:firstRow="0" w:lastRow="0" w:firstColumn="0" w:lastColumn="0" w:oddVBand="0" w:evenVBand="0" w:oddHBand="0" w:evenHBand="0" w:firstRowFirstColumn="0" w:firstRowLastColumn="0" w:lastRowFirstColumn="0" w:lastRowLastColumn="0"/>
-              <w:rPr>
-                <w:rFonts w:ascii="Times New Roman" w:hAnsi="Times New Roman" w:cs="Times New Roman"/>
+            </w:pPr>
+            <w:r>
+              <w:rPr>
+                <w:rFonts w:ascii="Times New Roman" w:hAnsi="Times New Roman" w:cs="Times New Roman"/>
+                <w:b/>
+                <w:bCs/>
                 <w:color w:val="000000"/>
                 <w:sz w:val="24"/>
                 <w:szCs w:val="24"/>
               </w:rPr>
-            </w:pPr>
-            <w:proofErr w:type="gramStart"/>
-            <w:r>
-              <w:rPr>
-                <w:rFonts w:ascii="Times New Roman" w:hAnsi="Times New Roman" w:cs="Times New Roman"/>
-                <w:b/>
-                <w:bCs/>
-                <w:color w:val="000000"/>
-                <w:sz w:val="24"/>
-                <w:szCs w:val="24"/>
-              </w:rPr>
-              <w:t>Progetto[</w:t>
-            </w:r>
-            <w:proofErr w:type="gramEnd"/>
-            <w:r>
-              <w:rPr>
-                <w:rFonts w:ascii="Times New Roman" w:hAnsi="Times New Roman" w:cs="Times New Roman"/>
-                <w:b/>
-                <w:bCs/>
-                <w:color w:val="000000"/>
-                <w:sz w:val="24"/>
-                <w:szCs w:val="24"/>
-              </w:rPr>
-              <w:t xml:space="preserve">1.. *] </w:t>
+              <w:t xml:space="preserve">Progetto[1.. *] </w:t>
             </w:r>
             <w:r>
               <w:rPr>
@@ -5509,7 +5284,6 @@
                 <w:szCs w:val="24"/>
               </w:rPr>
             </w:pPr>
-            <w:proofErr w:type="gramStart"/>
             <w:r>
               <w:rPr>
                 <w:rFonts w:ascii="Times New Roman" w:hAnsi="Times New Roman" w:cs="Times New Roman"/>
@@ -5519,19 +5293,7 @@
                 <w:sz w:val="24"/>
                 <w:szCs w:val="24"/>
               </w:rPr>
-              <w:t>Progetto[</w:t>
-            </w:r>
-            <w:proofErr w:type="gramEnd"/>
-            <w:r>
-              <w:rPr>
-                <w:rFonts w:ascii="Times New Roman" w:hAnsi="Times New Roman" w:cs="Times New Roman"/>
-                <w:b/>
-                <w:bCs/>
-                <w:color w:val="000000"/>
-                <w:sz w:val="24"/>
-                <w:szCs w:val="24"/>
-              </w:rPr>
-              <w:t>1]</w:t>
+              <w:t>Progetto[1]</w:t>
             </w:r>
             <w:r>
               <w:rPr>
@@ -5714,7 +5476,6 @@
                 <w:szCs w:val="24"/>
               </w:rPr>
             </w:pPr>
-            <w:proofErr w:type="gramStart"/>
             <w:r>
               <w:rPr>
                 <w:rFonts w:ascii="Times New Roman" w:hAnsi="Times New Roman" w:cs="Times New Roman"/>
@@ -5724,39 +5485,36 @@
                 <w:sz w:val="24"/>
                 <w:szCs w:val="24"/>
               </w:rPr>
-              <w:t>Ambito[</w:t>
-            </w:r>
-            <w:proofErr w:type="gramEnd"/>
-            <w:r>
-              <w:rPr>
-                <w:rFonts w:ascii="Times New Roman" w:hAnsi="Times New Roman" w:cs="Times New Roman"/>
-                <w:b/>
-                <w:bCs/>
+              <w:t xml:space="preserve">Ambito[1] </w:t>
+            </w:r>
+            <w:r>
+              <w:rPr>
+                <w:rFonts w:ascii="Times New Roman" w:hAnsi="Times New Roman" w:cs="Times New Roman"/>
                 <w:color w:val="000000"/>
                 <w:sz w:val="24"/>
                 <w:szCs w:val="24"/>
               </w:rPr>
-              <w:t xml:space="preserve">1] </w:t>
-            </w:r>
-            <w:r>
-              <w:rPr>
-                <w:rFonts w:ascii="Times New Roman" w:hAnsi="Times New Roman" w:cs="Times New Roman"/>
+              <w:t>ruolo</w:t>
+            </w:r>
+            <w:r>
+              <w:rPr>
+                <w:rFonts w:ascii="Times New Roman" w:hAnsi="Times New Roman" w:cs="Times New Roman"/>
+                <w:b/>
+                <w:bCs/>
                 <w:color w:val="000000"/>
                 <w:sz w:val="24"/>
                 <w:szCs w:val="24"/>
               </w:rPr>
-              <w:t>ruolo</w:t>
-            </w:r>
-            <w:r>
-              <w:rPr>
-                <w:rFonts w:ascii="Times New Roman" w:hAnsi="Times New Roman" w:cs="Times New Roman"/>
-                <w:b/>
-                <w:bCs/>
+              <w:t xml:space="preserve"> comprende</w:t>
+            </w:r>
+            <w:r>
+              <w:rPr>
+                <w:rFonts w:ascii="Times New Roman" w:hAnsi="Times New Roman" w:cs="Times New Roman"/>
                 <w:color w:val="000000"/>
                 <w:sz w:val="24"/>
                 <w:szCs w:val="24"/>
               </w:rPr>
-              <w:t xml:space="preserve"> comprende</w:t>
+              <w:t xml:space="preserve">: </w:t>
             </w:r>
             <w:r>
               <w:rPr>
@@ -5765,30 +5523,32 @@
                 <w:sz w:val="24"/>
                 <w:szCs w:val="24"/>
               </w:rPr>
-              <w:t xml:space="preserve">: </w:t>
-            </w:r>
-            <w:r>
+              <w:t>indica che progetto comprende ciascun ambito.</w:t>
+            </w:r>
+          </w:p>
+          <w:p>
+            <w:pPr>
+              <w:cnfStyle w:val="000000000000" w:firstRow="0" w:lastRow="0" w:firstColumn="0" w:lastColumn="0" w:oddVBand="0" w:evenVBand="0" w:oddHBand="0" w:evenHBand="0" w:firstRowFirstColumn="0" w:firstRowLastColumn="0" w:lastRowFirstColumn="0" w:lastRowLastColumn="0"/>
               <w:rPr>
                 <w:rFonts w:ascii="Times New Roman" w:hAnsi="Times New Roman" w:cs="Times New Roman"/>
                 <w:color w:val="000000"/>
                 <w:sz w:val="24"/>
                 <w:szCs w:val="24"/>
               </w:rPr>
-              <w:t>indica che progetto comprende ciascun ambito.</w:t>
-            </w:r>
-          </w:p>
-          <w:p>
-            <w:pPr>
-              <w:cnfStyle w:val="000000000000" w:firstRow="0" w:lastRow="0" w:firstColumn="0" w:lastColumn="0" w:oddVBand="0" w:evenVBand="0" w:oddHBand="0" w:evenHBand="0" w:firstRowFirstColumn="0" w:firstRowLastColumn="0" w:lastRowFirstColumn="0" w:lastRowLastColumn="0"/>
-              <w:rPr>
-                <w:rFonts w:ascii="Times New Roman" w:hAnsi="Times New Roman" w:cs="Times New Roman"/>
+            </w:pPr>
+            <w:proofErr w:type="spellStart"/>
+            <w:r>
+              <w:rPr>
+                <w:rFonts w:ascii="Times New Roman" w:hAnsi="Times New Roman" w:cs="Times New Roman"/>
+                <w:b/>
+                <w:bCs/>
                 <w:color w:val="000000"/>
                 <w:sz w:val="24"/>
                 <w:szCs w:val="24"/>
               </w:rPr>
-            </w:pPr>
-            <w:proofErr w:type="spellStart"/>
-            <w:proofErr w:type="gramStart"/>
+              <w:t>ProgAmbito</w:t>
+            </w:r>
+            <w:proofErr w:type="spellEnd"/>
             <w:r>
               <w:rPr>
                 <w:rFonts w:ascii="Times New Roman" w:hAnsi="Times New Roman" w:cs="Times New Roman"/>
@@ -5798,31 +5558,7 @@
                 <w:sz w:val="24"/>
                 <w:szCs w:val="24"/>
               </w:rPr>
-              <w:t>ProgAmbito</w:t>
-            </w:r>
-            <w:proofErr w:type="spellEnd"/>
-            <w:r>
-              <w:rPr>
-                <w:rFonts w:ascii="Times New Roman" w:hAnsi="Times New Roman" w:cs="Times New Roman"/>
-                <w:b/>
-                <w:bCs/>
-                <w:color w:val="000000"/>
-                <w:sz w:val="24"/>
-                <w:szCs w:val="24"/>
-              </w:rPr>
-              <w:t>[</w:t>
-            </w:r>
-            <w:proofErr w:type="gramEnd"/>
-            <w:r>
-              <w:rPr>
-                <w:rFonts w:ascii="Times New Roman" w:hAnsi="Times New Roman" w:cs="Times New Roman"/>
-                <w:b/>
-                <w:bCs/>
-                <w:color w:val="000000"/>
-                <w:sz w:val="24"/>
-                <w:szCs w:val="24"/>
-              </w:rPr>
-              <w:t>*]</w:t>
+              <w:t>[*]</w:t>
             </w:r>
             <w:r>
               <w:rPr>
@@ -5987,18 +5723,8 @@
                 <w:sz w:val="26"/>
                 <w:szCs w:val="26"/>
               </w:rPr>
-              <w:t xml:space="preserve">Classi </w:t>
-            </w:r>
-            <w:proofErr w:type="spellStart"/>
-            <w:r>
-              <w:rPr>
-                <w:rFonts w:ascii="Times New Roman" w:hAnsi="Times New Roman" w:cs="Times New Roman"/>
-                <w:sz w:val="26"/>
-                <w:szCs w:val="26"/>
-              </w:rPr>
-              <w:t>Coinvoilte</w:t>
-            </w:r>
-            <w:proofErr w:type="spellEnd"/>
+              <w:t>Classi Coinvolte</w:t>
+            </w:r>
           </w:p>
         </w:tc>
       </w:tr>
@@ -6066,27 +5792,15 @@
                 <w:szCs w:val="24"/>
               </w:rPr>
             </w:pPr>
-            <w:proofErr w:type="gramStart"/>
-            <w:r>
-              <w:rPr>
-                <w:rFonts w:ascii="Times New Roman" w:hAnsi="Times New Roman" w:cs="Times New Roman"/>
-                <w:b/>
-                <w:bCs/>
-                <w:sz w:val="24"/>
-                <w:szCs w:val="24"/>
-              </w:rPr>
-              <w:t>Partecipante[</w:t>
-            </w:r>
-            <w:proofErr w:type="gramEnd"/>
-            <w:r>
-              <w:rPr>
-                <w:rFonts w:ascii="Times New Roman" w:hAnsi="Times New Roman" w:cs="Times New Roman"/>
-                <w:b/>
-                <w:bCs/>
-                <w:sz w:val="24"/>
-                <w:szCs w:val="24"/>
-              </w:rPr>
-              <w:t>1]</w:t>
+            <w:r>
+              <w:rPr>
+                <w:rFonts w:ascii="Times New Roman" w:hAnsi="Times New Roman" w:cs="Times New Roman"/>
+                <w:b/>
+                <w:bCs/>
+                <w:sz w:val="24"/>
+                <w:szCs w:val="24"/>
+              </w:rPr>
+              <w:t>Partecipante[1]</w:t>
             </w:r>
             <w:r>
               <w:rPr>
@@ -6264,7 +5978,6 @@
               </w:rPr>
             </w:pPr>
             <w:proofErr w:type="spellStart"/>
-            <w:proofErr w:type="gramStart"/>
             <w:r>
               <w:rPr>
                 <w:rFonts w:ascii="Times New Roman" w:hAnsi="Times New Roman" w:cs="Times New Roman"/>
@@ -6284,18 +5997,7 @@
                 <w:sz w:val="24"/>
                 <w:szCs w:val="24"/>
               </w:rPr>
-              <w:t>[</w:t>
-            </w:r>
-            <w:proofErr w:type="gramEnd"/>
-            <w:r>
-              <w:rPr>
-                <w:rFonts w:ascii="Times New Roman" w:hAnsi="Times New Roman" w:cs="Times New Roman"/>
-                <w:b/>
-                <w:bCs/>
-                <w:sz w:val="24"/>
-                <w:szCs w:val="24"/>
-              </w:rPr>
-              <w:t>1]</w:t>
+              <w:t>[1]</w:t>
             </w:r>
             <w:r>
               <w:rPr>
@@ -6477,7 +6179,6 @@
                 <w:szCs w:val="24"/>
               </w:rPr>
             </w:pPr>
-            <w:proofErr w:type="gramStart"/>
             <w:r>
               <w:rPr>
                 <w:rFonts w:ascii="Times New Roman" w:hAnsi="Times New Roman" w:cs="Times New Roman"/>
@@ -6487,19 +6188,7 @@
                 <w:sz w:val="24"/>
                 <w:szCs w:val="24"/>
               </w:rPr>
-              <w:t>Partecipante[</w:t>
-            </w:r>
-            <w:proofErr w:type="gramEnd"/>
-            <w:r>
-              <w:rPr>
-                <w:rFonts w:ascii="Times New Roman" w:hAnsi="Times New Roman" w:cs="Times New Roman"/>
-                <w:b/>
-                <w:bCs/>
-                <w:color w:val="000000"/>
-                <w:sz w:val="24"/>
-                <w:szCs w:val="24"/>
-              </w:rPr>
-              <w:t>1]</w:t>
+              <w:t>Partecipante[1]</w:t>
             </w:r>
             <w:r>
               <w:rPr>
@@ -6664,27 +6353,7 @@
                 <w:sz w:val="24"/>
                 <w:szCs w:val="24"/>
               </w:rPr>
-              <w:t xml:space="preserve">Descrive le caratteristiche di </w:t>
-            </w:r>
-            <w:proofErr w:type="gramStart"/>
-            <w:r>
-              <w:rPr>
-                <w:rFonts w:ascii="Times New Roman" w:hAnsi="Times New Roman" w:cs="Times New Roman"/>
-                <w:color w:val="000000"/>
-                <w:sz w:val="24"/>
-                <w:szCs w:val="24"/>
-              </w:rPr>
-              <w:t>ciascun meeting</w:t>
-            </w:r>
-            <w:proofErr w:type="gramEnd"/>
-            <w:r>
-              <w:rPr>
-                <w:rFonts w:ascii="Times New Roman" w:hAnsi="Times New Roman" w:cs="Times New Roman"/>
-                <w:color w:val="000000"/>
-                <w:sz w:val="24"/>
-                <w:szCs w:val="24"/>
-              </w:rPr>
-              <w:t>,</w:t>
+              <w:t>Descrive le caratteristiche di ciascun meeting,</w:t>
             </w:r>
           </w:p>
         </w:tc>
@@ -6702,7 +6371,6 @@
                 <w:szCs w:val="24"/>
               </w:rPr>
             </w:pPr>
-            <w:proofErr w:type="gramStart"/>
             <w:r>
               <w:rPr>
                 <w:rFonts w:ascii="Times New Roman" w:hAnsi="Times New Roman" w:cs="Times New Roman"/>
@@ -6712,62 +6380,61 @@
                 <w:sz w:val="24"/>
                 <w:szCs w:val="24"/>
               </w:rPr>
-              <w:t>Meeting[</w:t>
-            </w:r>
-            <w:proofErr w:type="gramEnd"/>
-            <w:r>
-              <w:rPr>
-                <w:rFonts w:ascii="Times New Roman" w:hAnsi="Times New Roman" w:cs="Times New Roman"/>
-                <w:b/>
-                <w:bCs/>
+              <w:t xml:space="preserve">Meeting[1] </w:t>
+            </w:r>
+            <w:r>
+              <w:rPr>
+                <w:rFonts w:ascii="Times New Roman" w:hAnsi="Times New Roman" w:cs="Times New Roman"/>
                 <w:color w:val="000000"/>
                 <w:sz w:val="24"/>
                 <w:szCs w:val="24"/>
               </w:rPr>
-              <w:t xml:space="preserve">1] </w:t>
-            </w:r>
-            <w:r>
-              <w:rPr>
-                <w:rFonts w:ascii="Times New Roman" w:hAnsi="Times New Roman" w:cs="Times New Roman"/>
+              <w:t>ruolo</w:t>
+            </w:r>
+            <w:r>
+              <w:rPr>
+                <w:rFonts w:ascii="Times New Roman" w:hAnsi="Times New Roman" w:cs="Times New Roman"/>
+                <w:b/>
+                <w:bCs/>
                 <w:color w:val="000000"/>
                 <w:sz w:val="24"/>
                 <w:szCs w:val="24"/>
               </w:rPr>
-              <w:t>ruolo</w:t>
-            </w:r>
-            <w:r>
-              <w:rPr>
-                <w:rFonts w:ascii="Times New Roman" w:hAnsi="Times New Roman" w:cs="Times New Roman"/>
-                <w:b/>
-                <w:bCs/>
+              <w:t xml:space="preserve"> Composto da</w:t>
+            </w:r>
+            <w:r>
+              <w:rPr>
+                <w:rFonts w:ascii="Times New Roman" w:hAnsi="Times New Roman" w:cs="Times New Roman"/>
                 <w:color w:val="000000"/>
                 <w:sz w:val="24"/>
                 <w:szCs w:val="24"/>
               </w:rPr>
-              <w:t xml:space="preserve"> Composto da</w:t>
-            </w:r>
-            <w:r>
+              <w:t>: indica a quale meeting si riferisce la composizione.</w:t>
+            </w:r>
+          </w:p>
+          <w:p>
+            <w:pPr>
+              <w:cnfStyle w:val="000000000000" w:firstRow="0" w:lastRow="0" w:firstColumn="0" w:lastColumn="0" w:oddVBand="0" w:evenVBand="0" w:oddHBand="0" w:evenHBand="0" w:firstRowFirstColumn="0" w:firstRowLastColumn="0" w:lastRowFirstColumn="0" w:lastRowLastColumn="0"/>
               <w:rPr>
                 <w:rFonts w:ascii="Times New Roman" w:hAnsi="Times New Roman" w:cs="Times New Roman"/>
                 <w:color w:val="000000"/>
                 <w:sz w:val="24"/>
                 <w:szCs w:val="24"/>
               </w:rPr>
-              <w:t>: indica a quale meeting si riferisce la composizione.</w:t>
-            </w:r>
-          </w:p>
-          <w:p>
-            <w:pPr>
-              <w:cnfStyle w:val="000000000000" w:firstRow="0" w:lastRow="0" w:firstColumn="0" w:lastColumn="0" w:oddVBand="0" w:evenVBand="0" w:oddHBand="0" w:evenHBand="0" w:firstRowFirstColumn="0" w:firstRowLastColumn="0" w:lastRowFirstColumn="0" w:lastRowLastColumn="0"/>
-              <w:rPr>
-                <w:rFonts w:ascii="Times New Roman" w:hAnsi="Times New Roman" w:cs="Times New Roman"/>
+            </w:pPr>
+            <w:proofErr w:type="spellStart"/>
+            <w:r>
+              <w:rPr>
+                <w:rFonts w:ascii="Times New Roman" w:hAnsi="Times New Roman" w:cs="Times New Roman"/>
+                <w:b/>
+                <w:bCs/>
                 <w:color w:val="000000"/>
                 <w:sz w:val="24"/>
                 <w:szCs w:val="24"/>
               </w:rPr>
-            </w:pPr>
-            <w:proofErr w:type="spellStart"/>
-            <w:proofErr w:type="gramStart"/>
+              <w:t>CompMeeting</w:t>
+            </w:r>
+            <w:proofErr w:type="spellEnd"/>
             <w:r>
               <w:rPr>
                 <w:rFonts w:ascii="Times New Roman" w:hAnsi="Times New Roman" w:cs="Times New Roman"/>
@@ -6777,31 +6444,7 @@
                 <w:sz w:val="24"/>
                 <w:szCs w:val="24"/>
               </w:rPr>
-              <w:t>CompMeeting</w:t>
-            </w:r>
-            <w:proofErr w:type="spellEnd"/>
-            <w:r>
-              <w:rPr>
-                <w:rFonts w:ascii="Times New Roman" w:hAnsi="Times New Roman" w:cs="Times New Roman"/>
-                <w:b/>
-                <w:bCs/>
-                <w:color w:val="000000"/>
-                <w:sz w:val="24"/>
-                <w:szCs w:val="24"/>
-              </w:rPr>
-              <w:t>[</w:t>
-            </w:r>
-            <w:proofErr w:type="gramEnd"/>
-            <w:r>
-              <w:rPr>
-                <w:rFonts w:ascii="Times New Roman" w:hAnsi="Times New Roman" w:cs="Times New Roman"/>
-                <w:b/>
-                <w:bCs/>
-                <w:color w:val="000000"/>
-                <w:sz w:val="24"/>
-                <w:szCs w:val="24"/>
-              </w:rPr>
-              <w:t>*]</w:t>
+              <w:t>[*]</w:t>
             </w:r>
             <w:r>
               <w:rPr>
@@ -7630,25 +7273,7 @@
                 <w:sz w:val="24"/>
                 <w:szCs w:val="24"/>
               </w:rPr>
-              <w:t xml:space="preserve">, </w:t>
-            </w:r>
-            <w:proofErr w:type="gramStart"/>
-            <w:r>
-              <w:rPr>
-                <w:rFonts w:ascii="Times New Roman" w:hAnsi="Times New Roman" w:cs="Times New Roman"/>
-                <w:sz w:val="24"/>
-                <w:szCs w:val="24"/>
-              </w:rPr>
-              <w:t>Email</w:t>
-            </w:r>
-            <w:proofErr w:type="gramEnd"/>
-            <w:r>
-              <w:rPr>
-                <w:rFonts w:ascii="Times New Roman" w:hAnsi="Times New Roman" w:cs="Times New Roman"/>
-                <w:sz w:val="24"/>
-                <w:szCs w:val="24"/>
-              </w:rPr>
-              <w:t xml:space="preserve">, </w:t>
+              <w:t xml:space="preserve">, Email, </w:t>
             </w:r>
             <w:proofErr w:type="spellStart"/>
             <w:r>
@@ -8085,7 +7710,6 @@
                 <w:szCs w:val="24"/>
               </w:rPr>
             </w:pPr>
-            <w:proofErr w:type="gramStart"/>
             <w:r>
               <w:rPr>
                 <w:rFonts w:ascii="Times New Roman" w:hAnsi="Times New Roman" w:cs="Times New Roman"/>
@@ -8096,7 +7720,6 @@
               </w:rPr>
               <w:t>Meeting</w:t>
             </w:r>
-            <w:proofErr w:type="gramEnd"/>
             <w:r>
               <w:rPr>
                 <w:rFonts w:ascii="Times New Roman" w:hAnsi="Times New Roman" w:cs="Times New Roman"/>
@@ -10161,25 +9784,7 @@
                 <w:sz w:val="24"/>
                 <w:szCs w:val="24"/>
               </w:rPr>
-              <w:t xml:space="preserve">, </w:t>
-            </w:r>
-            <w:proofErr w:type="gramStart"/>
-            <w:r>
-              <w:rPr>
-                <w:rFonts w:ascii="Times New Roman" w:hAnsi="Times New Roman" w:cs="Times New Roman"/>
-                <w:sz w:val="24"/>
-                <w:szCs w:val="24"/>
-              </w:rPr>
-              <w:t>Email</w:t>
-            </w:r>
-            <w:proofErr w:type="gramEnd"/>
-            <w:r>
-              <w:rPr>
-                <w:rFonts w:ascii="Times New Roman" w:hAnsi="Times New Roman" w:cs="Times New Roman"/>
-                <w:sz w:val="24"/>
-                <w:szCs w:val="24"/>
-              </w:rPr>
-              <w:t xml:space="preserve">, </w:t>
+              <w:t xml:space="preserve">, Email, </w:t>
             </w:r>
             <w:proofErr w:type="spellStart"/>
             <w:r>
@@ -10432,7 +10037,6 @@
                 <w:szCs w:val="24"/>
               </w:rPr>
             </w:pPr>
-            <w:proofErr w:type="gramStart"/>
             <w:r>
               <w:rPr>
                 <w:rFonts w:ascii="Times New Roman" w:hAnsi="Times New Roman" w:cs="Times New Roman"/>
@@ -10443,7 +10047,6 @@
               </w:rPr>
               <w:t>Meeting</w:t>
             </w:r>
-            <w:proofErr w:type="gramEnd"/>
           </w:p>
         </w:tc>
         <w:tc>
@@ -10871,132 +10474,6 @@
       <w:pPr>
         <w:rPr>
           <w:rFonts w:ascii="Times New Roman" w:hAnsi="Times New Roman" w:cs="Times New Roman"/>
-          <w:sz w:val="24"/>
-          <w:szCs w:val="24"/>
-        </w:rPr>
-      </w:pPr>
-    </w:p>
-    <w:p>
-      <w:pPr>
-        <w:rPr>
-          <w:rFonts w:ascii="Times New Roman" w:hAnsi="Times New Roman" w:cs="Times New Roman"/>
-          <w:sz w:val="24"/>
-          <w:szCs w:val="24"/>
-        </w:rPr>
-      </w:pPr>
-    </w:p>
-    <w:p>
-      <w:pPr>
-        <w:rPr>
-          <w:rFonts w:ascii="Times New Roman" w:hAnsi="Times New Roman" w:cs="Times New Roman"/>
-          <w:sz w:val="24"/>
-          <w:szCs w:val="24"/>
-        </w:rPr>
-      </w:pPr>
-    </w:p>
-    <w:p>
-      <w:pPr>
-        <w:rPr>
-          <w:rFonts w:ascii="Times New Roman" w:hAnsi="Times New Roman" w:cs="Times New Roman"/>
-          <w:sz w:val="24"/>
-          <w:szCs w:val="24"/>
-        </w:rPr>
-      </w:pPr>
-    </w:p>
-    <w:p>
-      <w:pPr>
-        <w:rPr>
-          <w:rFonts w:ascii="Times New Roman" w:hAnsi="Times New Roman" w:cs="Times New Roman"/>
-          <w:sz w:val="24"/>
-          <w:szCs w:val="24"/>
-        </w:rPr>
-      </w:pPr>
-    </w:p>
-    <w:p>
-      <w:pPr>
-        <w:rPr>
-          <w:rFonts w:ascii="Times New Roman" w:hAnsi="Times New Roman" w:cs="Times New Roman"/>
-          <w:sz w:val="24"/>
-          <w:szCs w:val="24"/>
-        </w:rPr>
-      </w:pPr>
-    </w:p>
-    <w:p>
-      <w:pPr>
-        <w:rPr>
-          <w:rFonts w:ascii="Times New Roman" w:hAnsi="Times New Roman" w:cs="Times New Roman"/>
-          <w:sz w:val="24"/>
-          <w:szCs w:val="24"/>
-        </w:rPr>
-      </w:pPr>
-    </w:p>
-    <w:p>
-      <w:pPr>
-        <w:rPr>
-          <w:rFonts w:ascii="Times New Roman" w:hAnsi="Times New Roman" w:cs="Times New Roman"/>
-          <w:sz w:val="24"/>
-          <w:szCs w:val="24"/>
-        </w:rPr>
-      </w:pPr>
-    </w:p>
-    <w:p>
-      <w:pPr>
-        <w:rPr>
-          <w:rFonts w:ascii="Times New Roman" w:hAnsi="Times New Roman" w:cs="Times New Roman"/>
-          <w:sz w:val="24"/>
-          <w:szCs w:val="24"/>
-        </w:rPr>
-      </w:pPr>
-    </w:p>
-    <w:p>
-      <w:pPr>
-        <w:rPr>
-          <w:rFonts w:ascii="Times New Roman" w:hAnsi="Times New Roman" w:cs="Times New Roman"/>
-          <w:sz w:val="24"/>
-          <w:szCs w:val="24"/>
-        </w:rPr>
-      </w:pPr>
-    </w:p>
-    <w:p>
-      <w:pPr>
-        <w:rPr>
-          <w:rFonts w:ascii="Times New Roman" w:hAnsi="Times New Roman" w:cs="Times New Roman"/>
-          <w:sz w:val="24"/>
-          <w:szCs w:val="24"/>
-        </w:rPr>
-      </w:pPr>
-    </w:p>
-    <w:p>
-      <w:pPr>
-        <w:rPr>
-          <w:rFonts w:ascii="Times New Roman" w:hAnsi="Times New Roman" w:cs="Times New Roman"/>
-          <w:sz w:val="24"/>
-          <w:szCs w:val="24"/>
-        </w:rPr>
-      </w:pPr>
-    </w:p>
-    <w:p>
-      <w:pPr>
-        <w:rPr>
-          <w:rFonts w:ascii="Times New Roman" w:hAnsi="Times New Roman" w:cs="Times New Roman"/>
-          <w:sz w:val="24"/>
-          <w:szCs w:val="24"/>
-        </w:rPr>
-      </w:pPr>
-    </w:p>
-    <w:p>
-      <w:pPr>
-        <w:rPr>
-          <w:rFonts w:ascii="Times New Roman" w:hAnsi="Times New Roman" w:cs="Times New Roman"/>
-          <w:sz w:val="24"/>
-          <w:szCs w:val="24"/>
-        </w:rPr>
-      </w:pPr>
-    </w:p>
-    <w:p>
-      <w:pPr>
-        <w:rPr>
-          <w:rFonts w:ascii="Times New Roman" w:hAnsi="Times New Roman" w:cs="Times New Roman"/>
           <w:sz w:val="36"/>
           <w:szCs w:val="36"/>
         </w:rPr>
@@ -11007,6 +10484,7 @@
           <w:sz w:val="36"/>
           <w:szCs w:val="36"/>
         </w:rPr>
+        <w:lastRenderedPageBreak/>
         <w:t>Capitolo</w:t>
       </w:r>
       <w:r>
@@ -11246,7 +10724,6 @@
           <w:sz w:val="28"/>
           <w:szCs w:val="28"/>
         </w:rPr>
-        <w:lastRenderedPageBreak/>
         <w:t xml:space="preserve">4.1.3 Definizione della tabella </w:t>
       </w:r>
       <w:r>
@@ -11445,6 +10922,7 @@
           <w:sz w:val="28"/>
           <w:szCs w:val="28"/>
         </w:rPr>
+        <w:lastRenderedPageBreak/>
         <w:drawing>
           <wp:inline distT="0" distB="0" distL="0" distR="0" wp14:anchorId="0479AA74" wp14:editId="739FA69A">
             <wp:extent cx="6120130" cy="2875280"/>
@@ -11676,7 +11154,6 @@
           <w:sz w:val="28"/>
           <w:szCs w:val="28"/>
         </w:rPr>
-        <w:lastRenderedPageBreak/>
         <w:t xml:space="preserve">4.1.8 Definizione della tabella </w:t>
       </w:r>
       <w:r>
@@ -11877,6 +11354,7 @@
           <w:sz w:val="28"/>
           <w:szCs w:val="28"/>
         </w:rPr>
+        <w:lastRenderedPageBreak/>
         <w:t xml:space="preserve">4.1.10 Definizione della tabella </w:t>
       </w:r>
       <w:r>

</xml_diff>

<commit_message>
Modifiche class diagram, documentazione e aggiunta di un trigger
</commit_message>
<xml_diff>
--- a/BD/DocumentazioneBD.docx
+++ b/BD/DocumentazioneBD.docx
@@ -365,26 +365,50 @@
       <w:pPr>
         <w:rPr>
           <w:rFonts w:ascii="Times New Roman" w:hAnsi="Times New Roman" w:cs="Times New Roman"/>
-          <w:sz w:val="36"/>
-          <w:szCs w:val="36"/>
-        </w:rPr>
-      </w:pPr>
+          <w:sz w:val="28"/>
+          <w:szCs w:val="28"/>
+        </w:rPr>
+      </w:pPr>
+      <w:r>
+        <w:rPr>
+          <w:rFonts w:ascii="Times New Roman" w:hAnsi="Times New Roman" w:cs="Times New Roman"/>
+          <w:sz w:val="28"/>
+          <w:szCs w:val="28"/>
+        </w:rPr>
+        <w:t>Matricola N86002501</w:t>
+      </w:r>
     </w:p>
     <w:p>
       <w:pPr>
         <w:rPr>
           <w:rFonts w:ascii="Times New Roman" w:hAnsi="Times New Roman" w:cs="Times New Roman"/>
-          <w:sz w:val="36"/>
-          <w:szCs w:val="36"/>
-        </w:rPr>
-      </w:pPr>
+          <w:sz w:val="28"/>
+          <w:szCs w:val="28"/>
+        </w:rPr>
+      </w:pPr>
+      <w:r>
+        <w:rPr>
+          <w:rFonts w:ascii="Times New Roman" w:hAnsi="Times New Roman" w:cs="Times New Roman"/>
+          <w:sz w:val="28"/>
+          <w:szCs w:val="28"/>
+        </w:rPr>
+        <w:t>fra.zaza@studenti.unina.i</w:t>
+      </w:r>
+      <w:r>
+        <w:rPr>
+          <w:rFonts w:ascii="Times New Roman" w:hAnsi="Times New Roman" w:cs="Times New Roman"/>
+          <w:sz w:val="28"/>
+          <w:szCs w:val="28"/>
+        </w:rPr>
+        <w:t>t</w:t>
+      </w:r>
     </w:p>
     <w:p>
       <w:pPr>
         <w:rPr>
           <w:rFonts w:ascii="Times New Roman" w:hAnsi="Times New Roman" w:cs="Times New Roman"/>
-          <w:sz w:val="36"/>
-          <w:szCs w:val="36"/>
+          <w:sz w:val="28"/>
+          <w:szCs w:val="28"/>
         </w:rPr>
       </w:pPr>
     </w:p>
@@ -406,6 +430,7 @@
           <w:sz w:val="28"/>
           <w:szCs w:val="28"/>
         </w:rPr>
+        <w:lastRenderedPageBreak/>
         <w:t>Questa pagina è stata lasciata intenzionalmente bianca</w:t>
       </w:r>
       <w:r>
@@ -1110,7 +1135,27 @@
                 <w:sz w:val="28"/>
                 <w:szCs w:val="28"/>
               </w:rPr>
-              <w:t>2.2.2 Analisi degli identificativi</w:t>
+              <w:t>2.2.2 Analisi degli identif</w:t>
+            </w:r>
+            <w:r>
+              <w:rPr>
+                <w:rStyle w:val="Collegamentoipertestuale"/>
+                <w:rFonts w:ascii="Times New Roman" w:hAnsi="Times New Roman" w:cs="Times New Roman"/>
+                <w:noProof/>
+                <w:sz w:val="28"/>
+                <w:szCs w:val="28"/>
+              </w:rPr>
+              <w:t>i</w:t>
+            </w:r>
+            <w:r>
+              <w:rPr>
+                <w:rStyle w:val="Collegamentoipertestuale"/>
+                <w:rFonts w:ascii="Times New Roman" w:hAnsi="Times New Roman" w:cs="Times New Roman"/>
+                <w:noProof/>
+                <w:sz w:val="28"/>
+                <w:szCs w:val="28"/>
+              </w:rPr>
+              <w:t>cativi</w:t>
             </w:r>
             <w:r>
               <w:rPr>
@@ -5217,15 +5262,27 @@
                 <w:szCs w:val="28"/>
               </w:rPr>
             </w:pPr>
-            <w:r>
-              <w:rPr>
-                <w:rFonts w:ascii="Times New Roman" w:hAnsi="Times New Roman" w:cs="Times New Roman"/>
-                <w:b/>
-                <w:bCs/>
-                <w:sz w:val="28"/>
-                <w:szCs w:val="28"/>
-              </w:rPr>
-              <w:t xml:space="preserve">SedePrincipale </w:t>
+            <w:proofErr w:type="spellStart"/>
+            <w:r>
+              <w:rPr>
+                <w:rFonts w:ascii="Times New Roman" w:hAnsi="Times New Roman" w:cs="Times New Roman"/>
+                <w:b/>
+                <w:bCs/>
+                <w:sz w:val="28"/>
+                <w:szCs w:val="28"/>
+              </w:rPr>
+              <w:t>SedePrincipale</w:t>
+            </w:r>
+            <w:proofErr w:type="spellEnd"/>
+            <w:r>
+              <w:rPr>
+                <w:rFonts w:ascii="Times New Roman" w:hAnsi="Times New Roman" w:cs="Times New Roman"/>
+                <w:b/>
+                <w:bCs/>
+                <w:sz w:val="28"/>
+                <w:szCs w:val="28"/>
+              </w:rPr>
+              <w:t xml:space="preserve"> </w:t>
             </w:r>
             <w:r>
               <w:rPr>
@@ -5321,15 +5378,27 @@
                 <w:szCs w:val="28"/>
               </w:rPr>
             </w:pPr>
-            <w:r>
-              <w:rPr>
-                <w:rFonts w:ascii="Times New Roman" w:hAnsi="Times New Roman" w:cs="Times New Roman"/>
-                <w:b/>
-                <w:bCs/>
-                <w:sz w:val="28"/>
-                <w:szCs w:val="28"/>
-              </w:rPr>
-              <w:t xml:space="preserve">CodProgetto </w:t>
+            <w:proofErr w:type="spellStart"/>
+            <w:r>
+              <w:rPr>
+                <w:rFonts w:ascii="Times New Roman" w:hAnsi="Times New Roman" w:cs="Times New Roman"/>
+                <w:b/>
+                <w:bCs/>
+                <w:sz w:val="28"/>
+                <w:szCs w:val="28"/>
+              </w:rPr>
+              <w:t>CodProgetto</w:t>
+            </w:r>
+            <w:proofErr w:type="spellEnd"/>
+            <w:r>
+              <w:rPr>
+                <w:rFonts w:ascii="Times New Roman" w:hAnsi="Times New Roman" w:cs="Times New Roman"/>
+                <w:b/>
+                <w:bCs/>
+                <w:sz w:val="28"/>
+                <w:szCs w:val="28"/>
+              </w:rPr>
+              <w:t xml:space="preserve"> </w:t>
             </w:r>
             <w:r>
               <w:rPr>
@@ -5413,15 +5482,27 @@
                 <w:szCs w:val="28"/>
               </w:rPr>
             </w:pPr>
-            <w:r>
-              <w:rPr>
-                <w:rFonts w:ascii="Times New Roman" w:hAnsi="Times New Roman" w:cs="Times New Roman"/>
-                <w:b/>
-                <w:bCs/>
-                <w:sz w:val="28"/>
-                <w:szCs w:val="28"/>
-              </w:rPr>
-              <w:t xml:space="preserve">NumeroPartecipanti </w:t>
+            <w:proofErr w:type="spellStart"/>
+            <w:r>
+              <w:rPr>
+                <w:rFonts w:ascii="Times New Roman" w:hAnsi="Times New Roman" w:cs="Times New Roman"/>
+                <w:b/>
+                <w:bCs/>
+                <w:sz w:val="28"/>
+                <w:szCs w:val="28"/>
+              </w:rPr>
+              <w:t>NumeroPartecipanti</w:t>
+            </w:r>
+            <w:proofErr w:type="spellEnd"/>
+            <w:r>
+              <w:rPr>
+                <w:rFonts w:ascii="Times New Roman" w:hAnsi="Times New Roman" w:cs="Times New Roman"/>
+                <w:b/>
+                <w:bCs/>
+                <w:sz w:val="28"/>
+                <w:szCs w:val="28"/>
+              </w:rPr>
+              <w:t xml:space="preserve"> </w:t>
             </w:r>
             <w:r>
               <w:rPr>
@@ -5577,6 +5658,7 @@
                 <w:szCs w:val="28"/>
               </w:rPr>
             </w:pPr>
+            <w:proofErr w:type="spellStart"/>
             <w:r>
               <w:rPr>
                 <w:rFonts w:ascii="Times New Roman" w:hAnsi="Times New Roman" w:cs="Times New Roman"/>
@@ -5586,7 +5668,19 @@
                 <w:sz w:val="28"/>
                 <w:szCs w:val="28"/>
               </w:rPr>
-              <w:t xml:space="preserve">UserID </w:t>
+              <w:t>UserID</w:t>
+            </w:r>
+            <w:proofErr w:type="spellEnd"/>
+            <w:r>
+              <w:rPr>
+                <w:rFonts w:ascii="Times New Roman" w:hAnsi="Times New Roman" w:cs="Times New Roman"/>
+                <w:b/>
+                <w:bCs/>
+                <w:color w:val="000000" w:themeColor="text1"/>
+                <w:sz w:val="28"/>
+                <w:szCs w:val="28"/>
+              </w:rPr>
+              <w:t xml:space="preserve"> </w:t>
             </w:r>
             <w:r>
               <w:rPr>
@@ -6089,6 +6183,7 @@
                 <w:szCs w:val="28"/>
               </w:rPr>
             </w:pPr>
+            <w:proofErr w:type="spellStart"/>
             <w:r>
               <w:rPr>
                 <w:rFonts w:ascii="Times New Roman" w:hAnsi="Times New Roman" w:cs="Times New Roman"/>
@@ -6098,7 +6193,19 @@
                 <w:sz w:val="28"/>
                 <w:szCs w:val="28"/>
               </w:rPr>
-              <w:t xml:space="preserve">SalarioMedio </w:t>
+              <w:t>SalarioMedio</w:t>
+            </w:r>
+            <w:proofErr w:type="spellEnd"/>
+            <w:r>
+              <w:rPr>
+                <w:rFonts w:ascii="Times New Roman" w:hAnsi="Times New Roman" w:cs="Times New Roman"/>
+                <w:b/>
+                <w:bCs/>
+                <w:color w:val="000000" w:themeColor="text1"/>
+                <w:sz w:val="28"/>
+                <w:szCs w:val="28"/>
+              </w:rPr>
+              <w:t xml:space="preserve"> </w:t>
             </w:r>
             <w:r>
               <w:rPr>
@@ -6474,15 +6581,27 @@
                 <w:szCs w:val="28"/>
               </w:rPr>
             </w:pPr>
-            <w:r>
-              <w:rPr>
-                <w:rFonts w:ascii="Times New Roman" w:hAnsi="Times New Roman" w:cs="Times New Roman"/>
-                <w:b/>
-                <w:bCs/>
-                <w:sz w:val="28"/>
-                <w:szCs w:val="28"/>
-              </w:rPr>
-              <w:t xml:space="preserve">PartitaIVA </w:t>
+            <w:proofErr w:type="spellStart"/>
+            <w:r>
+              <w:rPr>
+                <w:rFonts w:ascii="Times New Roman" w:hAnsi="Times New Roman" w:cs="Times New Roman"/>
+                <w:b/>
+                <w:bCs/>
+                <w:sz w:val="28"/>
+                <w:szCs w:val="28"/>
+              </w:rPr>
+              <w:t>PartitaIVA</w:t>
+            </w:r>
+            <w:proofErr w:type="spellEnd"/>
+            <w:r>
+              <w:rPr>
+                <w:rFonts w:ascii="Times New Roman" w:hAnsi="Times New Roman" w:cs="Times New Roman"/>
+                <w:b/>
+                <w:bCs/>
+                <w:sz w:val="28"/>
+                <w:szCs w:val="28"/>
+              </w:rPr>
+              <w:t xml:space="preserve"> </w:t>
             </w:r>
             <w:r>
               <w:rPr>
@@ -6556,15 +6675,27 @@
                 <w:szCs w:val="28"/>
               </w:rPr>
             </w:pPr>
-            <w:r>
-              <w:rPr>
-                <w:rFonts w:ascii="Times New Roman" w:hAnsi="Times New Roman" w:cs="Times New Roman"/>
-                <w:b/>
-                <w:bCs/>
-                <w:sz w:val="28"/>
-                <w:szCs w:val="28"/>
-              </w:rPr>
-              <w:t xml:space="preserve">NomeSocietà </w:t>
+            <w:proofErr w:type="spellStart"/>
+            <w:r>
+              <w:rPr>
+                <w:rFonts w:ascii="Times New Roman" w:hAnsi="Times New Roman" w:cs="Times New Roman"/>
+                <w:b/>
+                <w:bCs/>
+                <w:sz w:val="28"/>
+                <w:szCs w:val="28"/>
+              </w:rPr>
+              <w:t>NomeSocietà</w:t>
+            </w:r>
+            <w:proofErr w:type="spellEnd"/>
+            <w:r>
+              <w:rPr>
+                <w:rFonts w:ascii="Times New Roman" w:hAnsi="Times New Roman" w:cs="Times New Roman"/>
+                <w:b/>
+                <w:bCs/>
+                <w:sz w:val="28"/>
+                <w:szCs w:val="28"/>
+              </w:rPr>
+              <w:t xml:space="preserve"> </w:t>
             </w:r>
             <w:r>
               <w:rPr>
@@ -6961,15 +7092,27 @@
                 <w:szCs w:val="28"/>
               </w:rPr>
             </w:pPr>
-            <w:r>
-              <w:rPr>
-                <w:rFonts w:ascii="Times New Roman" w:hAnsi="Times New Roman" w:cs="Times New Roman"/>
-                <w:b/>
-                <w:bCs/>
-                <w:sz w:val="28"/>
-                <w:szCs w:val="28"/>
-              </w:rPr>
-              <w:t xml:space="preserve">CodMeeting </w:t>
+            <w:proofErr w:type="spellStart"/>
+            <w:r>
+              <w:rPr>
+                <w:rFonts w:ascii="Times New Roman" w:hAnsi="Times New Roman" w:cs="Times New Roman"/>
+                <w:b/>
+                <w:bCs/>
+                <w:sz w:val="28"/>
+                <w:szCs w:val="28"/>
+              </w:rPr>
+              <w:t>CodMeeting</w:t>
+            </w:r>
+            <w:proofErr w:type="spellEnd"/>
+            <w:r>
+              <w:rPr>
+                <w:rFonts w:ascii="Times New Roman" w:hAnsi="Times New Roman" w:cs="Times New Roman"/>
+                <w:b/>
+                <w:bCs/>
+                <w:sz w:val="28"/>
+                <w:szCs w:val="28"/>
+              </w:rPr>
+              <w:t xml:space="preserve"> </w:t>
             </w:r>
             <w:r>
               <w:rPr>
@@ -7525,15 +7668,27 @@
                 <w:szCs w:val="28"/>
               </w:rPr>
             </w:pPr>
-            <w:r>
-              <w:rPr>
-                <w:rFonts w:ascii="Times New Roman" w:hAnsi="Times New Roman" w:cs="Times New Roman"/>
-                <w:b/>
-                <w:bCs/>
-                <w:sz w:val="28"/>
-                <w:szCs w:val="28"/>
-              </w:rPr>
-              <w:t xml:space="preserve">CodProg </w:t>
+            <w:proofErr w:type="spellStart"/>
+            <w:r>
+              <w:rPr>
+                <w:rFonts w:ascii="Times New Roman" w:hAnsi="Times New Roman" w:cs="Times New Roman"/>
+                <w:b/>
+                <w:bCs/>
+                <w:sz w:val="28"/>
+                <w:szCs w:val="28"/>
+              </w:rPr>
+              <w:t>CodProg</w:t>
+            </w:r>
+            <w:proofErr w:type="spellEnd"/>
+            <w:r>
+              <w:rPr>
+                <w:rFonts w:ascii="Times New Roman" w:hAnsi="Times New Roman" w:cs="Times New Roman"/>
+                <w:b/>
+                <w:bCs/>
+                <w:sz w:val="28"/>
+                <w:szCs w:val="28"/>
+              </w:rPr>
+              <w:t xml:space="preserve"> </w:t>
             </w:r>
             <w:r>
               <w:rPr>
@@ -10369,8 +10524,8 @@
           <w:szCs w:val="36"/>
         </w:rPr>
       </w:pPr>
-      <w:bookmarkStart w:id="15" w:name="_Hlk65842974"/>
-      <w:bookmarkStart w:id="16" w:name="_Toc66037463"/>
+      <w:bookmarkStart w:id="15" w:name="_Toc66037463"/>
+      <w:bookmarkStart w:id="16" w:name="_Hlk65842974"/>
       <w:r>
         <w:rPr>
           <w:rFonts w:ascii="Times New Roman" w:hAnsi="Times New Roman" w:cs="Times New Roman"/>
@@ -10380,7 +10535,7 @@
         </w:rPr>
         <w:t>3.1 Traduzione in schemi relazionali</w:t>
       </w:r>
-      <w:bookmarkEnd w:id="16"/>
+      <w:bookmarkEnd w:id="15"/>
     </w:p>
     <w:tbl>
       <w:tblPr>
@@ -11438,7 +11593,7 @@
         </w:rPr>
         <w:t>Chiavi esterne: CodProgetto → Progetto.CodProgetto; Nome → Ambito.Nome.</w:t>
       </w:r>
-      <w:bookmarkEnd w:id="15"/>
+      <w:bookmarkEnd w:id="16"/>
     </w:p>
     <w:p>
       <w:pPr>
@@ -14588,6 +14743,7 @@
         <w:docPartUnique/>
       </w:docPartObj>
     </w:sdtPr>
+    <w:sdtEndPr/>
     <w:sdtContent>
       <w:p>
         <w:pPr>

</xml_diff>